<commit_message>
Module 11 paper review
</commit_message>
<xml_diff>
--- a/Module11_CellCycle_Mitosis_DNAReplication/discussion/Module11_Yves_Greatti_discussion.docx
+++ b/Module11_CellCycle_Mitosis_DNAReplication/discussion/Module11_Yves_Greatti_discussion.docx
@@ -1,6 +1,6 @@
 
 <file path=word/document.xml><?xml version="1.0" encoding="utf-8"?>
-<w:document xmlns:wpc="http://schemas.microsoft.com/office/word/2010/wordprocessingCanvas" xmlns:cx="http://schemas.microsoft.com/office/drawing/2014/chartex" xmlns:cx1="http://schemas.microsoft.com/office/drawing/2015/9/8/chartex" xmlns:cx2="http://schemas.microsoft.com/office/drawing/2015/10/21/chartex" xmlns:cx3="http://schemas.microsoft.com/office/drawing/2016/5/9/chartex" xmlns:cx4="http://schemas.microsoft.com/office/drawing/2016/5/10/chartex" xmlns:cx5="http://schemas.microsoft.com/office/drawing/2016/5/11/chartex" xmlns:cx6="http://schemas.microsoft.com/office/drawing/2016/5/12/chartex" xmlns:cx7="http://schemas.microsoft.com/office/drawing/2016/5/13/chartex" xmlns:cx8="http://schemas.microsoft.com/office/drawing/2016/5/14/chartex" xmlns:mc="http://schemas.openxmlformats.org/markup-compatibility/2006" xmlns:aink="http://schemas.microsoft.com/office/drawing/2016/ink" xmlns:am3d="http://schemas.microsoft.com/office/drawing/2017/model3d" xmlns:o="urn:schemas-microsoft-com:office:office" xmlns:r="http://schemas.openxmlformats.org/officeDocument/2006/relationships" xmlns:m="http://schemas.openxmlformats.org/officeDocument/2006/math" xmlns:v="urn:schemas-microsoft-com:vml" xmlns:wp14="http://schemas.microsoft.com/office/word/2010/wordprocessingDrawing" xmlns:wp="http://schemas.openxmlformats.org/drawingml/2006/wordprocessingDrawing" xmlns:w10="urn:schemas-microsoft-com:office:word" xmlns:w="http://schemas.openxmlformats.org/wordprocessingml/2006/main" xmlns:w14="http://schemas.microsoft.com/office/word/2010/wordml" xmlns:w15="http://schemas.microsoft.com/office/word/2012/wordml" xmlns:w16cex="http://schemas.microsoft.com/office/word/2018/wordml/cex" xmlns:w16cid="http://schemas.microsoft.com/office/word/2016/wordml/cid" xmlns:w16="http://schemas.microsoft.com/office/word/2018/wordml" xmlns:w16sdtdh="http://schemas.microsoft.com/office/word/2020/wordml/sdtdatahash" xmlns:w16se="http://schemas.microsoft.com/office/word/2015/wordml/symex" xmlns:wpg="http://schemas.microsoft.com/office/word/2010/wordprocessingGroup" xmlns:wpi="http://schemas.microsoft.com/office/word/2010/wordprocessingInk" xmlns:wne="http://schemas.microsoft.com/office/word/2006/wordml" xmlns:wps="http://schemas.microsoft.com/office/word/2010/wordprocessingShape" mc:Ignorable="w14 w15 w16se w16cid w16 w16cex w16sdtdh wp14">
+<w:document xmlns:wpc="http://schemas.microsoft.com/office/word/2010/wordprocessingCanvas" xmlns:cx="http://schemas.microsoft.com/office/drawing/2014/chartex" xmlns:cx1="http://schemas.microsoft.com/office/drawing/2015/9/8/chartex" xmlns:cx2="http://schemas.microsoft.com/office/drawing/2015/10/21/chartex" xmlns:cx3="http://schemas.microsoft.com/office/drawing/2016/5/9/chartex" xmlns:cx4="http://schemas.microsoft.com/office/drawing/2016/5/10/chartex" xmlns:cx5="http://schemas.microsoft.com/office/drawing/2016/5/11/chartex" xmlns:cx6="http://schemas.microsoft.com/office/drawing/2016/5/12/chartex" xmlns:cx7="http://schemas.microsoft.com/office/drawing/2016/5/13/chartex" xmlns:cx8="http://schemas.microsoft.com/office/drawing/2016/5/14/chartex" xmlns:mc="http://schemas.openxmlformats.org/markup-compatibility/2006" xmlns:aink="http://schemas.microsoft.com/office/drawing/2016/ink" xmlns:am3d="http://schemas.microsoft.com/office/drawing/2017/model3d" xmlns:o="urn:schemas-microsoft-com:office:office" xmlns:oel="http://schemas.microsoft.com/office/2019/extlst" xmlns:r="http://schemas.openxmlformats.org/officeDocument/2006/relationships" xmlns:m="http://schemas.openxmlformats.org/officeDocument/2006/math" xmlns:v="urn:schemas-microsoft-com:vml" xmlns:wp14="http://schemas.microsoft.com/office/word/2010/wordprocessingDrawing" xmlns:wp="http://schemas.openxmlformats.org/drawingml/2006/wordprocessingDrawing" xmlns:w10="urn:schemas-microsoft-com:office:word" xmlns:w="http://schemas.openxmlformats.org/wordprocessingml/2006/main" xmlns:w14="http://schemas.microsoft.com/office/word/2010/wordml" xmlns:w15="http://schemas.microsoft.com/office/word/2012/wordml" xmlns:w16cex="http://schemas.microsoft.com/office/word/2018/wordml/cex" xmlns:w16cid="http://schemas.microsoft.com/office/word/2016/wordml/cid" xmlns:w16="http://schemas.microsoft.com/office/word/2018/wordml" xmlns:w16sdtdh="http://schemas.microsoft.com/office/word/2020/wordml/sdtdatahash" xmlns:w16se="http://schemas.microsoft.com/office/word/2015/wordml/symex" xmlns:wpg="http://schemas.microsoft.com/office/word/2010/wordprocessingGroup" xmlns:wpi="http://schemas.microsoft.com/office/word/2010/wordprocessingInk" xmlns:wne="http://schemas.microsoft.com/office/word/2006/wordml" xmlns:wps="http://schemas.microsoft.com/office/word/2010/wordprocessingShape" mc:Ignorable="w14 w15 w16se w16cid w16 w16cex w16sdtdh wp14">
   <w:body>
     <w:p>
       <w:pPr>
@@ -18,7 +18,7 @@
           <w:sz w:val="24"/>
           <w:szCs w:val="24"/>
         </w:rPr>
-        <w:t>Identify a signal transduction pathway that results in a specific disease and share this in a post to the class</w:t>
+        <w:t>Use your knowledge to identify an example where disruption of the cell cycle, mitosis, or DNA replication can result in disease. Please share this example (and your sources) with the class through a discussion post that describes the mutation in detail and its effects on the organism.</w:t>
       </w:r>
     </w:p>
     <w:p>
@@ -30,47 +30,219 @@
       </w:pPr>
       <w:r>
         <w:rPr>
+          <w:sz w:val="24"/>
+          <w:szCs w:val="24"/>
+        </w:rPr>
+        <w:t xml:space="preserve">Upon infection due to intracellular pathogens, </w:t>
+      </w:r>
+      <w:proofErr w:type="spellStart"/>
+      <w:r>
+        <w:rPr>
+          <w:sz w:val="24"/>
+          <w:szCs w:val="24"/>
+        </w:rPr>
+        <w:t>p</w:t>
+      </w:r>
+      <w:r>
+        <w:rPr>
+          <w:sz w:val="24"/>
+          <w:szCs w:val="24"/>
+        </w:rPr>
+        <w:t>yroptosis</w:t>
+      </w:r>
+      <w:proofErr w:type="spellEnd"/>
+      <w:r>
+        <w:rPr>
+          <w:sz w:val="24"/>
+          <w:szCs w:val="24"/>
+        </w:rPr>
+        <w:t xml:space="preserve">, </w:t>
+      </w:r>
+      <w:r>
+        <w:rPr>
+          <w:sz w:val="24"/>
+          <w:szCs w:val="24"/>
+        </w:rPr>
+        <w:t>a form of programmed cell death</w:t>
+      </w:r>
+      <w:r>
+        <w:rPr>
+          <w:sz w:val="24"/>
+          <w:szCs w:val="24"/>
+        </w:rPr>
+        <w:t>, is initiated by activating specific caspases</w:t>
+      </w:r>
+      <w:r>
+        <w:rPr>
+          <w:sz w:val="24"/>
+          <w:szCs w:val="24"/>
+        </w:rPr>
+        <w:t>:</w:t>
+      </w:r>
+      <w:r>
+        <w:rPr>
+          <w:sz w:val="24"/>
+          <w:szCs w:val="24"/>
+        </w:rPr>
+        <w:t xml:space="preserve"> caspas</w:t>
+      </w:r>
+      <w:r>
+        <w:rPr>
+          <w:sz w:val="24"/>
+          <w:szCs w:val="24"/>
+        </w:rPr>
+        <w:t>e</w:t>
+      </w:r>
+      <w:r>
+        <w:rPr>
+          <w:sz w:val="24"/>
+          <w:szCs w:val="24"/>
+        </w:rPr>
+        <w:t>-1/</w:t>
+      </w:r>
+      <w:r>
+        <w:rPr>
+          <w:sz w:val="24"/>
+          <w:szCs w:val="24"/>
+        </w:rPr>
+        <w:t>3/</w:t>
+      </w:r>
+      <w:r>
+        <w:rPr>
+          <w:sz w:val="24"/>
+          <w:szCs w:val="24"/>
+        </w:rPr>
+        <w:t xml:space="preserve">4/5 in humans. </w:t>
+      </w:r>
+      <w:r>
+        <w:rPr>
+          <w:sz w:val="24"/>
+          <w:szCs w:val="24"/>
+        </w:rPr>
+        <w:t>These caspases recruit several pr</w:t>
+      </w:r>
+      <w:r>
+        <w:rPr>
+          <w:sz w:val="24"/>
+          <w:szCs w:val="24"/>
+        </w:rPr>
+        <w:t>o</w:t>
+      </w:r>
+      <w:r>
+        <w:rPr>
+          <w:sz w:val="24"/>
+          <w:szCs w:val="24"/>
+        </w:rPr>
+        <w:t xml:space="preserve">inflammatory cytokines and </w:t>
+      </w:r>
+      <w:r>
+        <w:rPr>
+          <w:sz w:val="24"/>
+          <w:szCs w:val="24"/>
+        </w:rPr>
+        <w:t xml:space="preserve">the </w:t>
+      </w:r>
+      <w:r>
+        <w:rPr>
+          <w:sz w:val="24"/>
+          <w:szCs w:val="24"/>
+        </w:rPr>
+        <w:t xml:space="preserve">pore-forming protein </w:t>
+      </w:r>
+      <w:proofErr w:type="spellStart"/>
+      <w:r>
+        <w:rPr>
+          <w:sz w:val="24"/>
+          <w:szCs w:val="24"/>
+        </w:rPr>
+        <w:t>gasdermin</w:t>
+      </w:r>
+      <w:proofErr w:type="spellEnd"/>
+      <w:r>
+        <w:rPr>
+          <w:sz w:val="24"/>
+          <w:szCs w:val="24"/>
+        </w:rPr>
+        <w:t xml:space="preserve"> </w:t>
+      </w:r>
+      <w:r>
+        <w:rPr>
+          <w:sz w:val="24"/>
+          <w:szCs w:val="24"/>
+        </w:rPr>
+        <w:t>E</w:t>
+      </w:r>
+      <w:r>
+        <w:rPr>
+          <w:sz w:val="24"/>
+          <w:szCs w:val="24"/>
+        </w:rPr>
+        <w:t xml:space="preserve"> (GSDM</w:t>
+      </w:r>
+      <w:r>
+        <w:rPr>
+          <w:sz w:val="24"/>
+          <w:szCs w:val="24"/>
+        </w:rPr>
+        <w:t>E</w:t>
+      </w:r>
+      <w:r>
+        <w:rPr>
+          <w:sz w:val="24"/>
+          <w:szCs w:val="24"/>
+        </w:rPr>
+        <w:t>) encoded by the gene GSDM</w:t>
+      </w:r>
+      <w:r>
+        <w:rPr>
+          <w:sz w:val="24"/>
+          <w:szCs w:val="24"/>
+        </w:rPr>
+        <w:t>E</w:t>
+      </w:r>
+      <w:r>
+        <w:rPr>
+          <w:sz w:val="24"/>
+          <w:szCs w:val="24"/>
+        </w:rPr>
+        <w:t xml:space="preserve">. </w:t>
+      </w:r>
+      <w:r>
+        <w:rPr>
+          <w:sz w:val="24"/>
+          <w:szCs w:val="24"/>
+        </w:rPr>
+        <w:t>GSDME expression is</w:t>
+      </w:r>
+      <w:r>
+        <w:rPr>
+          <w:sz w:val="24"/>
+          <w:szCs w:val="24"/>
+        </w:rPr>
+        <w:t xml:space="preserve"> u</w:t>
+      </w:r>
+      <w:r>
+        <w:rPr>
+          <w:sz w:val="24"/>
+          <w:szCs w:val="24"/>
+        </w:rPr>
+        <w:t xml:space="preserve">pregulated by </w:t>
+      </w:r>
+      <w:r>
+        <w:rPr>
           <w:b/>
           <w:bCs/>
           <w:sz w:val="24"/>
           <w:szCs w:val="24"/>
         </w:rPr>
-        <w:t>NOTCH1</w:t>
-      </w:r>
-      <w:r>
-        <w:rPr>
-          <w:sz w:val="24"/>
-          <w:szCs w:val="24"/>
-        </w:rPr>
-        <w:t xml:space="preserve"> gene provides instructions for making the receptor protein Notch1.</w:t>
-      </w:r>
-      <w:r>
-        <w:rPr>
-          <w:sz w:val="24"/>
-          <w:szCs w:val="24"/>
-        </w:rPr>
-        <w:t xml:space="preserve"> Attachment of a ligand to the Notch 1 receptor, sends signals important </w:t>
-      </w:r>
-      <w:r>
-        <w:rPr>
-          <w:sz w:val="24"/>
-          <w:szCs w:val="24"/>
-        </w:rPr>
-        <w:t>in embryonic development, cell-</w:t>
-      </w:r>
-      <w:r>
-        <w:rPr>
-          <w:sz w:val="24"/>
-          <w:szCs w:val="24"/>
-        </w:rPr>
-        <w:t>to-</w:t>
-      </w:r>
-      <w:r>
-        <w:rPr>
-          <w:sz w:val="24"/>
-          <w:szCs w:val="24"/>
-        </w:rPr>
-        <w:t>cell</w:t>
+        <w:t>p53</w:t>
+      </w:r>
+      <w:r>
+        <w:rPr>
+          <w:sz w:val="24"/>
+          <w:szCs w:val="24"/>
+        </w:rPr>
+        <w:t>, and activated by caspase-3 to form pores.</w:t>
       </w:r>
       <w:r>
         <w:rPr>
@@ -84,14 +256,126 @@
           <w:sz w:val="24"/>
           <w:szCs w:val="24"/>
         </w:rPr>
-        <w:t>interaction</w:t>
-      </w:r>
-      <w:r>
-        <w:rPr>
-          <w:sz w:val="24"/>
-          <w:szCs w:val="24"/>
-        </w:rPr>
-        <w:t>;</w:t>
+        <w:t>Pore formation causes cell membrane to rupture</w:t>
+      </w:r>
+      <w:r>
+        <w:rPr>
+          <w:sz w:val="24"/>
+          <w:szCs w:val="24"/>
+        </w:rPr>
+        <w:t>,</w:t>
+      </w:r>
+      <w:r>
+        <w:rPr>
+          <w:sz w:val="24"/>
+          <w:szCs w:val="24"/>
+        </w:rPr>
+        <w:t xml:space="preserve"> contributing to an inflammatory cascade, as more cytokines and </w:t>
+      </w:r>
+      <w:r>
+        <w:rPr>
+          <w:sz w:val="24"/>
+          <w:szCs w:val="24"/>
+        </w:rPr>
+        <w:t>various damage-associated molecular patter</w:t>
+      </w:r>
+      <w:r>
+        <w:rPr>
+          <w:sz w:val="24"/>
+          <w:szCs w:val="24"/>
+        </w:rPr>
+        <w:t>n</w:t>
+      </w:r>
+      <w:r>
+        <w:rPr>
+          <w:sz w:val="24"/>
+          <w:szCs w:val="24"/>
+        </w:rPr>
+        <w:t xml:space="preserve"> (DAMP) molecules </w:t>
+      </w:r>
+      <w:r>
+        <w:rPr>
+          <w:sz w:val="24"/>
+          <w:szCs w:val="24"/>
+        </w:rPr>
+        <w:t>(</w:t>
+      </w:r>
+      <w:r>
+        <w:rPr>
+          <w:sz w:val="24"/>
+          <w:szCs w:val="24"/>
+        </w:rPr>
+        <w:t xml:space="preserve">e.g., </w:t>
+      </w:r>
+      <w:r>
+        <w:rPr>
+          <w:sz w:val="24"/>
+          <w:szCs w:val="24"/>
+        </w:rPr>
+        <w:t>HMGB-1) are released out of the cell.</w:t>
+      </w:r>
+      <w:r>
+        <w:rPr>
+          <w:sz w:val="24"/>
+          <w:szCs w:val="24"/>
+        </w:rPr>
+        <w:t xml:space="preserve">  </w:t>
+      </w:r>
+      <w:r>
+        <w:rPr>
+          <w:sz w:val="24"/>
+          <w:szCs w:val="24"/>
+        </w:rPr>
+        <w:t>Due to p</w:t>
+      </w:r>
+      <w:r>
+        <w:rPr>
+          <w:sz w:val="24"/>
+          <w:szCs w:val="24"/>
+        </w:rPr>
+        <w:t>athological changes to GSDMD gene</w:t>
+      </w:r>
+      <w:r>
+        <w:rPr>
+          <w:sz w:val="24"/>
+          <w:szCs w:val="24"/>
+        </w:rPr>
+        <w:t xml:space="preserve">, </w:t>
+      </w:r>
+      <w:r>
+        <w:rPr>
+          <w:sz w:val="24"/>
+          <w:szCs w:val="24"/>
+        </w:rPr>
+        <w:t xml:space="preserve">the inflammatory response </w:t>
+      </w:r>
+      <w:r>
+        <w:rPr>
+          <w:sz w:val="24"/>
+          <w:szCs w:val="24"/>
+        </w:rPr>
+        <w:t>might</w:t>
+      </w:r>
+      <w:r>
+        <w:rPr>
+          <w:sz w:val="24"/>
+          <w:szCs w:val="24"/>
+        </w:rPr>
+        <w:t xml:space="preserve"> not eradicate the </w:t>
+      </w:r>
+      <w:r>
+        <w:rPr>
+          <w:sz w:val="24"/>
+          <w:szCs w:val="24"/>
+        </w:rPr>
+        <w:t>pathogens or viruses</w:t>
+      </w:r>
+      <w:r>
+        <w:rPr>
+          <w:sz w:val="24"/>
+          <w:szCs w:val="24"/>
+        </w:rPr>
+        <w:t>; chronic form of inflammation follows associated with cancer, neurodegenerative and cardiovascular diseases.</w:t>
       </w:r>
       <w:r>
         <w:rPr>
@@ -99,111 +383,6 @@
           <w:szCs w:val="24"/>
         </w:rPr>
         <w:t xml:space="preserve"> </w:t>
-      </w:r>
-      <w:r>
-        <w:rPr>
-          <w:sz w:val="24"/>
-          <w:szCs w:val="24"/>
-        </w:rPr>
-        <w:t>they</w:t>
-      </w:r>
-      <w:r>
-        <w:rPr>
-          <w:sz w:val="24"/>
-          <w:szCs w:val="24"/>
-        </w:rPr>
-        <w:t xml:space="preserve"> regulate cell growth, </w:t>
-      </w:r>
-      <w:r>
-        <w:rPr>
-          <w:sz w:val="24"/>
-          <w:szCs w:val="24"/>
-        </w:rPr>
-        <w:t xml:space="preserve">cell </w:t>
-      </w:r>
-      <w:r>
-        <w:rPr>
-          <w:sz w:val="24"/>
-          <w:szCs w:val="24"/>
-        </w:rPr>
-        <w:t>differentiation</w:t>
-      </w:r>
-      <w:r>
-        <w:rPr>
-          <w:sz w:val="24"/>
-          <w:szCs w:val="24"/>
-        </w:rPr>
-        <w:t xml:space="preserve">, division and </w:t>
-      </w:r>
-      <w:r>
-        <w:rPr>
-          <w:sz w:val="24"/>
-          <w:szCs w:val="24"/>
-        </w:rPr>
-        <w:t xml:space="preserve">cell </w:t>
-      </w:r>
-      <w:r>
-        <w:rPr>
-          <w:sz w:val="24"/>
-          <w:szCs w:val="24"/>
-        </w:rPr>
-        <w:t>apoptosis</w:t>
-      </w:r>
-      <w:r>
-        <w:rPr>
-          <w:sz w:val="24"/>
-          <w:szCs w:val="24"/>
-        </w:rPr>
-        <w:t>.</w:t>
-      </w:r>
-      <w:r>
-        <w:rPr>
-          <w:sz w:val="24"/>
-          <w:szCs w:val="24"/>
-        </w:rPr>
-        <w:t xml:space="preserve"> Notch1 is involved in many types of cancers, including brain cancers, breast cancers and leukemias.</w:t>
-      </w:r>
-      <w:r>
-        <w:rPr>
-          <w:sz w:val="24"/>
-          <w:szCs w:val="24"/>
-        </w:rPr>
-        <w:t xml:space="preserve"> NOTCH1 can act as oncogene and a tumor suppressor.</w:t>
-      </w:r>
-      <w:r>
-        <w:rPr>
-          <w:sz w:val="24"/>
-          <w:szCs w:val="24"/>
-        </w:rPr>
-        <w:t xml:space="preserve"> </w:t>
-      </w:r>
-      <w:r>
-        <w:rPr>
-          <w:sz w:val="24"/>
-          <w:szCs w:val="24"/>
-        </w:rPr>
-        <w:t>T-cell acute lymphoblastic leukemia (T-</w:t>
-      </w:r>
-      <w:r>
-        <w:rPr>
-          <w:sz w:val="24"/>
-          <w:szCs w:val="24"/>
-        </w:rPr>
-        <w:t>ALL</w:t>
-      </w:r>
-      <w:r>
-        <w:rPr>
-          <w:sz w:val="24"/>
-          <w:szCs w:val="24"/>
-        </w:rPr>
-        <w:t>) is an acute bone marrow cancer, accounting for ~20% of acute lymphocytic leukemia (ALL)</w:t>
-      </w:r>
-      <w:r>
-        <w:rPr>
-          <w:sz w:val="24"/>
-          <w:szCs w:val="24"/>
-        </w:rPr>
-        <w:t xml:space="preserve">, for which survival outcomes have not changed significantly for last 30 years. </w:t>
       </w:r>
     </w:p>
     <w:p>
@@ -218,16 +397,146 @@
           <w:sz w:val="24"/>
           <w:szCs w:val="24"/>
         </w:rPr>
-        <w:t xml:space="preserve">Mutations in the </w:t>
-      </w:r>
-      <w:r>
+        <w:t>DNA methylation is involved in gene regulation</w:t>
+      </w:r>
+      <w:r>
+        <w:rPr>
+          <w:sz w:val="24"/>
+          <w:szCs w:val="24"/>
+        </w:rPr>
+        <w:t>;</w:t>
+      </w:r>
+      <w:r>
+        <w:rPr>
+          <w:sz w:val="24"/>
+          <w:szCs w:val="24"/>
+        </w:rPr>
+        <w:t xml:space="preserve"> </w:t>
+      </w:r>
+      <w:r>
+        <w:rPr>
+          <w:sz w:val="24"/>
+          <w:szCs w:val="24"/>
+        </w:rPr>
+        <w:t>hypermethylation or hypomethylation</w:t>
+      </w:r>
+      <w:r>
+        <w:rPr>
+          <w:sz w:val="24"/>
+          <w:szCs w:val="24"/>
+        </w:rPr>
+        <w:t xml:space="preserve"> favor oncogenesis: abnormal methylation of promoter regions like hypermethylation of the GSDME promoter region ensues inactivation of </w:t>
+      </w:r>
+      <w:r>
+        <w:rPr>
+          <w:sz w:val="24"/>
+          <w:szCs w:val="24"/>
+        </w:rPr>
+        <w:t>GSDM</w:t>
+      </w:r>
+      <w:r>
+        <w:rPr>
+          <w:sz w:val="24"/>
+          <w:szCs w:val="24"/>
+        </w:rPr>
+        <w:t>E</w:t>
+      </w:r>
+      <w:r>
+        <w:rPr>
+          <w:sz w:val="24"/>
+          <w:szCs w:val="24"/>
+        </w:rPr>
+        <w:t xml:space="preserve"> gene </w:t>
+      </w:r>
+      <w:r>
+        <w:rPr>
+          <w:sz w:val="24"/>
+          <w:szCs w:val="24"/>
+        </w:rPr>
+        <w:t xml:space="preserve">and has been linked </w:t>
+      </w:r>
+      <w:r>
+        <w:rPr>
+          <w:sz w:val="24"/>
+          <w:szCs w:val="24"/>
+        </w:rPr>
+        <w:t>to</w:t>
+      </w:r>
+      <w:r>
+        <w:rPr>
+          <w:sz w:val="24"/>
+          <w:szCs w:val="24"/>
+        </w:rPr>
+        <w:t xml:space="preserve"> cancer formation and tumor progression.</w:t>
+      </w:r>
+    </w:p>
+    <w:p>
+      <w:pPr>
         <w:rPr>
           <w:b/>
           <w:bCs/>
           <w:sz w:val="24"/>
           <w:szCs w:val="24"/>
         </w:rPr>
-        <w:t>PEST</w:t>
+      </w:pPr>
+      <w:r>
+        <w:rPr>
+          <w:b/>
+          <w:bCs/>
+          <w:sz w:val="24"/>
+          <w:szCs w:val="24"/>
+        </w:rPr>
+        <w:t>Are there any treatments for the disease? If so, please describe the therapeutic approach.</w:t>
+      </w:r>
+    </w:p>
+    <w:p>
+      <w:pPr>
+        <w:rPr>
+          <w:sz w:val="24"/>
+          <w:szCs w:val="24"/>
+        </w:rPr>
+      </w:pPr>
+      <w:r>
+        <w:rPr>
+          <w:sz w:val="24"/>
+          <w:szCs w:val="24"/>
+        </w:rPr>
+        <w:t>DN</w:t>
+      </w:r>
+      <w:r>
+        <w:rPr>
+          <w:sz w:val="24"/>
+          <w:szCs w:val="24"/>
+        </w:rPr>
+        <w:t xml:space="preserve">A methyltransferase </w:t>
+      </w:r>
+      <w:r>
+        <w:rPr>
+          <w:sz w:val="24"/>
+          <w:szCs w:val="24"/>
+        </w:rPr>
+        <w:t>inhibitors</w:t>
+      </w:r>
+      <w:r>
+        <w:rPr>
+          <w:sz w:val="24"/>
+          <w:szCs w:val="24"/>
+        </w:rPr>
+        <w:t xml:space="preserve"> (DNMTs)</w:t>
+      </w:r>
+      <w:r>
+        <w:rPr>
+          <w:sz w:val="24"/>
+          <w:szCs w:val="24"/>
+        </w:rPr>
+        <w:t xml:space="preserve"> reactivate the genes silenced by methylation and thus restore their function.</w:t>
+      </w:r>
+      <w:r>
+        <w:rPr>
+          <w:sz w:val="24"/>
+          <w:szCs w:val="24"/>
+        </w:rPr>
+        <w:t xml:space="preserve"> DNMT inhibitors are classified into nucleoside and non-nucleoside inhibitors</w:t>
       </w:r>
       <w:r>
         <w:rPr>
@@ -241,71 +550,57 @@
           <w:sz w:val="24"/>
           <w:szCs w:val="24"/>
         </w:rPr>
-        <w:t>(Proline, Glutamic acid, Serine, and Threonine</w:t>
-      </w:r>
-      <w:r>
-        <w:rPr>
-          <w:sz w:val="24"/>
-          <w:szCs w:val="24"/>
-        </w:rPr>
-        <w:t xml:space="preserve"> (PEST)</w:t>
-      </w:r>
-      <w:r>
-        <w:rPr>
-          <w:sz w:val="24"/>
-          <w:szCs w:val="24"/>
-        </w:rPr>
-        <w:t xml:space="preserve"> sequence acts as a signal peptide for protein degradation) </w:t>
-      </w:r>
-      <w:r>
-        <w:rPr>
-          <w:sz w:val="24"/>
-          <w:szCs w:val="24"/>
-        </w:rPr>
-        <w:t xml:space="preserve">and </w:t>
-      </w:r>
-      <w:r>
-        <w:rPr>
-          <w:sz w:val="24"/>
-          <w:szCs w:val="24"/>
-        </w:rPr>
-        <w:t>heterodimerization (HD)</w:t>
-      </w:r>
-      <w:r>
-        <w:rPr>
-          <w:sz w:val="24"/>
-          <w:szCs w:val="24"/>
-        </w:rPr>
-        <w:t xml:space="preserve"> domains </w:t>
-      </w:r>
-      <w:r>
-        <w:rPr>
-          <w:sz w:val="24"/>
-          <w:szCs w:val="24"/>
-        </w:rPr>
-        <w:t>of NOTCH1 have been present in more than 50% of T-ALL patients</w:t>
-      </w:r>
-      <w:r>
-        <w:rPr>
-          <w:sz w:val="24"/>
-          <w:szCs w:val="24"/>
-        </w:rPr>
-        <w:t xml:space="preserve"> which is </w:t>
-      </w:r>
-      <w:r>
-        <w:rPr>
-          <w:sz w:val="24"/>
-          <w:szCs w:val="24"/>
-        </w:rPr>
-        <w:t xml:space="preserve">represented </w:t>
-      </w:r>
-      <w:r>
-        <w:rPr>
-          <w:sz w:val="24"/>
-          <w:szCs w:val="24"/>
-        </w:rPr>
-        <w:t xml:space="preserve">in </w:t>
-      </w:r>
+        <w:fldChar w:fldCharType="begin"/>
+      </w:r>
+      <w:r>
+        <w:rPr>
+          <w:sz w:val="24"/>
+          <w:szCs w:val="24"/>
+        </w:rPr>
+        <w:instrText xml:space="preserve"> ADDIN ZOTERO_ITEM CSL_CITATION {"citationID":"vpjQN7f6","properties":{"formattedCitation":"[1]","plainCitation":"[1]","noteIndex":0},"citationItems":[{"id":1529,"uris":["http://zotero.org/users/7286058/items/3THM3NMX"],"itemData":{"id":1529,"type":"article-journal","abstract":"This review presents the different human DNA methyltransferases (DNMTs), their biological roles, their mechanisms of action and their role in cancer. The description of assays for detecting DNMT inhibitors (DNMTi) follows. The different known DNMTi are reported along with their advantages, drawbacks and clinical trials. A discussion on the features of the future DNMT inhibitors will conclude this review.","container-title":"Biochimie","DOI":"10.1016/j.biochi.2012.07.025","ISSN":"03009084","issue":"11","journalAbbreviation":"Biochimie","language":"en","page":"2280-2296","source":"DOI.org (Crossref)","title":"DNA methylation inhibitors in cancer: Recent and future approaches","title-short":"DNA methylation inhibitors in cancer","URL":"https://linkinghub.elsevier.com/retrieve/pii/S0300908412003070","volume":"94","author":[{"family":"Gros","given":"Christina"},{"family":"Fahy","given":"Jacques"},{"family":"Halby","given":"Ludovic"},{"family":"Dufau","given":"Isabelle"},{"family":"Erdmann","given":"Alexandre"},{"family":"Gregoire","given":"Jean-Marc"},{"family":"Ausseil","given":"Fréderic"},{"family":"Vispé","given":"Stéphane"},{"family":"Arimondo","given":"Paola B."}],"accessed":{"date-parts":[["2022",4,13]]},"issued":{"date-parts":[["2012",11]]}}}],"schema":"https://github.com/citation-style-language/schema/raw/master/csl-citation.json"} </w:instrText>
+      </w:r>
+      <w:r>
+        <w:rPr>
+          <w:sz w:val="24"/>
+          <w:szCs w:val="24"/>
+        </w:rPr>
+        <w:fldChar w:fldCharType="separate"/>
+      </w:r>
+      <w:r>
+        <w:rPr>
+          <w:noProof/>
+          <w:sz w:val="24"/>
+          <w:szCs w:val="24"/>
+        </w:rPr>
+        <w:t>[1]</w:t>
+      </w:r>
+      <w:r>
+        <w:rPr>
+          <w:sz w:val="24"/>
+          <w:szCs w:val="24"/>
+        </w:rPr>
+        <w:fldChar w:fldCharType="end"/>
+      </w:r>
+      <w:r>
+        <w:rPr>
+          <w:sz w:val="24"/>
+          <w:szCs w:val="24"/>
+        </w:rPr>
+        <w:t>:</w:t>
+      </w:r>
+    </w:p>
+    <w:p>
+      <w:pPr>
+        <w:pStyle w:val="ListParagraph"/>
+        <w:numPr>
+          <w:ilvl w:val="0"/>
+          <w:numId w:val="21"/>
+        </w:numPr>
+        <w:rPr>
+          <w:sz w:val="24"/>
+          <w:szCs w:val="24"/>
+        </w:rPr>
+      </w:pPr>
       <w:r>
         <w:rPr>
           <w:i/>
@@ -313,8 +608,198 @@
           <w:sz w:val="24"/>
           <w:szCs w:val="24"/>
         </w:rPr>
-        <w:t>“</w:t>
-      </w:r>
+        <w:t>Nucleoside inhibitors</w:t>
+      </w:r>
+      <w:r>
+        <w:rPr>
+          <w:sz w:val="24"/>
+          <w:szCs w:val="24"/>
+        </w:rPr>
+        <w:t xml:space="preserve"> include 5-azacitidine and 5-aza-2’-deo</w:t>
+      </w:r>
+      <w:r>
+        <w:rPr>
+          <w:sz w:val="24"/>
+          <w:szCs w:val="24"/>
+        </w:rPr>
+        <w:t>x</w:t>
+      </w:r>
+      <w:r>
+        <w:rPr>
+          <w:sz w:val="24"/>
+          <w:szCs w:val="24"/>
+        </w:rPr>
+        <w:t>ycytidine (decitabine)</w:t>
+      </w:r>
+      <w:r>
+        <w:rPr>
+          <w:sz w:val="24"/>
+          <w:szCs w:val="24"/>
+        </w:rPr>
+        <w:t xml:space="preserve"> which are derived </w:t>
+      </w:r>
+      <w:r>
+        <w:rPr>
+          <w:sz w:val="24"/>
+          <w:szCs w:val="24"/>
+        </w:rPr>
+        <w:t>from</w:t>
+      </w:r>
+      <w:r>
+        <w:rPr>
+          <w:sz w:val="24"/>
+          <w:szCs w:val="24"/>
+        </w:rPr>
+        <w:t xml:space="preserve"> cytidine and require DNA integration</w:t>
+      </w:r>
+      <w:r>
+        <w:rPr>
+          <w:sz w:val="24"/>
+          <w:szCs w:val="24"/>
+        </w:rPr>
+        <w:t xml:space="preserve">. </w:t>
+      </w:r>
+      <w:r>
+        <w:rPr>
+          <w:sz w:val="24"/>
+          <w:szCs w:val="24"/>
+        </w:rPr>
+        <w:t>Azacytidine</w:t>
+      </w:r>
+      <w:r>
+        <w:rPr>
+          <w:sz w:val="24"/>
+          <w:szCs w:val="24"/>
+        </w:rPr>
+        <w:t xml:space="preserve"> and decitabine have been </w:t>
+      </w:r>
+      <w:r>
+        <w:rPr>
+          <w:sz w:val="24"/>
+          <w:szCs w:val="24"/>
+        </w:rPr>
+        <w:t>effective for MDS and AML types of cancer.</w:t>
+      </w:r>
+      <w:r>
+        <w:rPr>
+          <w:sz w:val="24"/>
+          <w:szCs w:val="24"/>
+        </w:rPr>
+        <w:t xml:space="preserve"> </w:t>
+      </w:r>
+      <w:r>
+        <w:rPr>
+          <w:sz w:val="24"/>
+          <w:szCs w:val="24"/>
+        </w:rPr>
+        <w:t xml:space="preserve">Decitabine has been reported as having </w:t>
+      </w:r>
+      <w:r>
+        <w:rPr>
+          <w:sz w:val="24"/>
+          <w:szCs w:val="24"/>
+        </w:rPr>
+        <w:t>fewer</w:t>
+      </w:r>
+      <w:r>
+        <w:rPr>
+          <w:sz w:val="24"/>
+          <w:szCs w:val="24"/>
+        </w:rPr>
+        <w:t xml:space="preserve"> secondary effects and more active than azacytidine</w:t>
+      </w:r>
+      <w:r>
+        <w:rPr>
+          <w:sz w:val="24"/>
+          <w:szCs w:val="24"/>
+        </w:rPr>
+        <w:t xml:space="preserve">. </w:t>
+      </w:r>
+      <w:r>
+        <w:rPr>
+          <w:sz w:val="24"/>
+          <w:szCs w:val="24"/>
+        </w:rPr>
+        <w:t xml:space="preserve">More </w:t>
+      </w:r>
+      <w:r>
+        <w:rPr>
+          <w:sz w:val="24"/>
+          <w:szCs w:val="24"/>
+        </w:rPr>
+        <w:t>recently, RNA</w:t>
+      </w:r>
+      <w:r>
+        <w:rPr>
+          <w:sz w:val="24"/>
+          <w:szCs w:val="24"/>
+        </w:rPr>
+        <w:t xml:space="preserve"> interference treatment</w:t>
+      </w:r>
+      <w:r>
+        <w:rPr>
+          <w:sz w:val="24"/>
+          <w:szCs w:val="24"/>
+        </w:rPr>
+        <w:t>s</w:t>
+      </w:r>
+      <w:r>
+        <w:rPr>
+          <w:sz w:val="24"/>
+          <w:szCs w:val="24"/>
+        </w:rPr>
+        <w:t xml:space="preserve"> (siRNA) have been more efficient in not </w:t>
+      </w:r>
+      <w:r>
+        <w:rPr>
+          <w:sz w:val="24"/>
+          <w:szCs w:val="24"/>
+        </w:rPr>
+        <w:t xml:space="preserve">only </w:t>
+      </w:r>
+      <w:r>
+        <w:rPr>
+          <w:sz w:val="24"/>
+          <w:szCs w:val="24"/>
+        </w:rPr>
+        <w:t>achieving demethylation but activating a battery of tumor suppressor genes (</w:t>
+      </w:r>
+      <w:proofErr w:type="spellStart"/>
+      <w:r>
+        <w:rPr>
+          <w:sz w:val="24"/>
+          <w:szCs w:val="24"/>
+        </w:rPr>
+        <w:t>uPA</w:t>
+      </w:r>
+      <w:proofErr w:type="spellEnd"/>
+      <w:r>
+        <w:rPr>
+          <w:sz w:val="24"/>
+          <w:szCs w:val="24"/>
+        </w:rPr>
+        <w:t>, MMP2, CXCR4).</w:t>
+      </w:r>
+      <w:r>
+        <w:rPr>
+          <w:sz w:val="24"/>
+          <w:szCs w:val="24"/>
+        </w:rPr>
+        <w:t xml:space="preserve"> </w:t>
+      </w:r>
+    </w:p>
+    <w:p>
+      <w:pPr>
+        <w:pStyle w:val="ListParagraph"/>
+        <w:numPr>
+          <w:ilvl w:val="0"/>
+          <w:numId w:val="21"/>
+        </w:numPr>
+        <w:rPr>
+          <w:sz w:val="24"/>
+          <w:szCs w:val="24"/>
+        </w:rPr>
+      </w:pPr>
       <w:r>
         <w:rPr>
           <w:i/>
@@ -322,79 +807,46 @@
           <w:sz w:val="24"/>
           <w:szCs w:val="24"/>
         </w:rPr>
-        <w:t xml:space="preserve">overall signaling by NOTCH1 in Cancer” </w:t>
-      </w:r>
-      <w:r>
-        <w:rPr>
-          <w:sz w:val="24"/>
-          <w:szCs w:val="24"/>
-        </w:rPr>
-        <w:t>diagram</w:t>
-      </w:r>
-      <w:r>
-        <w:rPr>
-          <w:sz w:val="24"/>
-          <w:szCs w:val="24"/>
-        </w:rPr>
-        <w:t xml:space="preserve"> below</w:t>
-      </w:r>
-      <w:r>
-        <w:rPr>
-          <w:sz w:val="24"/>
-          <w:szCs w:val="24"/>
-        </w:rPr>
-        <w:t>.</w:t>
-      </w:r>
-      <w:r>
-        <w:rPr>
-          <w:sz w:val="24"/>
-          <w:szCs w:val="24"/>
-        </w:rPr>
-        <w:t xml:space="preserve"> </w:t>
-      </w:r>
-      <w:r>
-        <w:rPr>
-          <w:sz w:val="24"/>
-          <w:szCs w:val="24"/>
-        </w:rPr>
-        <w:t>These mutations</w:t>
-      </w:r>
-      <w:r>
-        <w:rPr>
-          <w:sz w:val="24"/>
-          <w:szCs w:val="24"/>
-        </w:rPr>
-        <w:t xml:space="preserve"> interfere with ubiquitination-mediated NOTCH1 downregulation and </w:t>
-      </w:r>
-      <w:r>
-        <w:rPr>
-          <w:sz w:val="24"/>
-          <w:szCs w:val="24"/>
-        </w:rPr>
-        <w:t xml:space="preserve">lead to </w:t>
-      </w:r>
-      <w:r>
-        <w:rPr>
-          <w:sz w:val="24"/>
-          <w:szCs w:val="24"/>
-        </w:rPr>
-        <w:t xml:space="preserve">defective </w:t>
-      </w:r>
-      <w:proofErr w:type="spellStart"/>
-      <w:r>
-        <w:rPr>
-          <w:sz w:val="24"/>
-          <w:szCs w:val="24"/>
-        </w:rPr>
-        <w:t>ubiquin</w:t>
-      </w:r>
-      <w:proofErr w:type="spellEnd"/>
-      <w:r>
-        <w:rPr>
-          <w:sz w:val="24"/>
-          <w:szCs w:val="24"/>
-        </w:rPr>
-        <w:t>-dependent degradation, increasing NOTCH1 transcriptional activity by 40-fold.</w:t>
+        <w:t>Non-nucleosid</w:t>
+      </w:r>
+      <w:r>
+        <w:rPr>
+          <w:i/>
+          <w:iCs/>
+          <w:sz w:val="24"/>
+          <w:szCs w:val="24"/>
+        </w:rPr>
+        <w:t>e</w:t>
+      </w:r>
+      <w:r>
+        <w:rPr>
+          <w:i/>
+          <w:iCs/>
+          <w:sz w:val="24"/>
+          <w:szCs w:val="24"/>
+        </w:rPr>
+        <w:t xml:space="preserve"> inhibitor</w:t>
+      </w:r>
+      <w:r>
+        <w:rPr>
+          <w:sz w:val="24"/>
+          <w:szCs w:val="24"/>
+        </w:rPr>
+        <w:t xml:space="preserve">s </w:t>
+      </w:r>
+      <w:r>
+        <w:rPr>
+          <w:sz w:val="24"/>
+          <w:szCs w:val="24"/>
+        </w:rPr>
+        <w:t xml:space="preserve">like curcumin and procaine, </w:t>
+      </w:r>
+      <w:r>
+        <w:rPr>
+          <w:sz w:val="24"/>
+          <w:szCs w:val="24"/>
+        </w:rPr>
+        <w:t>have various chemical properties and generally bind directly to DNMTs.</w:t>
       </w:r>
     </w:p>
     <w:p>
@@ -404,129 +856,100 @@
           <w:szCs w:val="24"/>
         </w:rPr>
       </w:pPr>
-      <w:r>
-        <w:rPr>
-          <w:b/>
-          <w:bCs/>
-          <w:sz w:val="24"/>
-          <w:szCs w:val="24"/>
-        </w:rPr>
-        <w:sym w:font="Symbol" w:char="F067"/>
-      </w:r>
-      <w:r>
-        <w:rPr>
-          <w:b/>
-          <w:bCs/>
-          <w:sz w:val="24"/>
-          <w:szCs w:val="24"/>
-        </w:rPr>
-        <w:t xml:space="preserve">-secretase </w:t>
-      </w:r>
-      <w:r>
-        <w:rPr>
-          <w:b/>
-          <w:bCs/>
-          <w:sz w:val="24"/>
-          <w:szCs w:val="24"/>
-        </w:rPr>
-        <w:t>inhibitors</w:t>
-      </w:r>
-      <w:r>
-        <w:rPr>
-          <w:sz w:val="24"/>
-          <w:szCs w:val="24"/>
-        </w:rPr>
-        <w:t xml:space="preserve"> (GSIs) to inhibit NOTCH1 signaling have faced many challenges including gastrointestinal adverse effects</w:t>
-      </w:r>
-      <w:r>
-        <w:rPr>
-          <w:sz w:val="24"/>
-          <w:szCs w:val="24"/>
-        </w:rPr>
-        <w:t xml:space="preserve">, other strategies like </w:t>
-      </w:r>
-      <w:r>
-        <w:rPr>
-          <w:sz w:val="24"/>
-          <w:szCs w:val="24"/>
-        </w:rPr>
-        <w:t xml:space="preserve">combined </w:t>
-      </w:r>
-      <w:r>
-        <w:rPr>
-          <w:sz w:val="24"/>
-          <w:szCs w:val="24"/>
-        </w:rPr>
-        <w:t>therapies or</w:t>
-      </w:r>
-      <w:r>
-        <w:rPr>
-          <w:sz w:val="24"/>
-          <w:szCs w:val="24"/>
-        </w:rPr>
-        <w:t xml:space="preserve"> small molecules are currently investigated.</w:t>
-      </w:r>
     </w:p>
     <w:p>
       <w:pPr>
-        <w:jc w:val="center"/>
-        <w:rPr>
-          <w:sz w:val="24"/>
-          <w:szCs w:val="24"/>
-        </w:rPr>
-      </w:pPr>
-      <w:r>
-        <w:rPr>
-          <w:noProof/>
-          <w:sz w:val="24"/>
-          <w:szCs w:val="24"/>
-        </w:rPr>
-        <w:drawing>
-          <wp:inline distT="0" distB="0" distL="0" distR="0" wp14:anchorId="6A848872" wp14:editId="22180464">
-            <wp:extent cx="5943600" cy="3198495"/>
-            <wp:effectExtent l="25400" t="25400" r="25400" b="27305"/>
-            <wp:docPr id="1" name="Picture 1"/>
-            <wp:cNvGraphicFramePr>
-              <a:graphicFrameLocks xmlns:a="http://schemas.openxmlformats.org/drawingml/2006/main" noChangeAspect="1"/>
-            </wp:cNvGraphicFramePr>
-            <a:graphic xmlns:a="http://schemas.openxmlformats.org/drawingml/2006/main">
-              <a:graphicData uri="http://schemas.openxmlformats.org/drawingml/2006/picture">
-                <pic:pic xmlns:pic="http://schemas.openxmlformats.org/drawingml/2006/picture">
-                  <pic:nvPicPr>
-                    <pic:cNvPr id="1" name="Picture 1"/>
-                    <pic:cNvPicPr/>
-                  </pic:nvPicPr>
-                  <pic:blipFill>
-                    <a:blip r:embed="rId8" cstate="print">
-                      <a:extLst>
-                        <a:ext uri="{28A0092B-C50C-407E-A947-70E740481C1C}">
-                          <a14:useLocalDpi xmlns:a14="http://schemas.microsoft.com/office/drawing/2010/main" val="0"/>
-                        </a:ext>
-                      </a:extLst>
-                    </a:blip>
-                    <a:stretch>
-                      <a:fillRect/>
-                    </a:stretch>
-                  </pic:blipFill>
-                  <pic:spPr>
-                    <a:xfrm>
-                      <a:off x="0" y="0"/>
-                      <a:ext cx="5943600" cy="3198495"/>
-                    </a:xfrm>
-                    <a:prstGeom prst="rect">
-                      <a:avLst/>
-                    </a:prstGeom>
-                    <a:ln w="19050">
-                      <a:solidFill>
-                        <a:srgbClr val="FF0000"/>
-                      </a:solidFill>
-                    </a:ln>
-                  </pic:spPr>
-                </pic:pic>
-              </a:graphicData>
-            </a:graphic>
-          </wp:inline>
-        </w:drawing>
+        <w:pStyle w:val="Bibliography"/>
+        <w:rPr>
+          <w:rFonts w:ascii="Calibri" w:cs="Calibri"/>
+          <w:sz w:val="24"/>
+        </w:rPr>
+      </w:pPr>
+      <w:r>
+        <w:rPr>
+          <w:sz w:val="24"/>
+          <w:szCs w:val="24"/>
+        </w:rPr>
+        <w:fldChar w:fldCharType="begin"/>
+      </w:r>
+      <w:r>
+        <w:rPr>
+          <w:sz w:val="24"/>
+          <w:szCs w:val="24"/>
+        </w:rPr>
+        <w:instrText xml:space="preserve"> ADDIN ZOTERO_BIBL {"uncited":[],"omitted":[],"custom":[]} CSL_BIBLIOGRAPHY </w:instrText>
+      </w:r>
+      <w:r>
+        <w:rPr>
+          <w:sz w:val="24"/>
+          <w:szCs w:val="24"/>
+        </w:rPr>
+        <w:fldChar w:fldCharType="separate"/>
+      </w:r>
+      <w:r>
+        <w:rPr>
+          <w:rFonts w:ascii="Calibri" w:cs="Calibri"/>
+          <w:sz w:val="24"/>
+        </w:rPr>
+        <w:t>[1]</w:t>
+      </w:r>
+      <w:r>
+        <w:rPr>
+          <w:rFonts w:ascii="Calibri" w:cs="Calibri"/>
+          <w:sz w:val="24"/>
+        </w:rPr>
+        <w:tab/>
+        <w:t xml:space="preserve">C. Gros </w:t>
+      </w:r>
+      <w:r>
+        <w:rPr>
+          <w:rFonts w:ascii="Calibri" w:cs="Calibri"/>
+          <w:i/>
+          <w:iCs/>
+          <w:sz w:val="24"/>
+        </w:rPr>
+        <w:t>et al.</w:t>
+      </w:r>
+      <w:r>
+        <w:rPr>
+          <w:rFonts w:ascii="Calibri" w:cs="Calibri"/>
+          <w:sz w:val="24"/>
+        </w:rPr>
+        <w:t xml:space="preserve">, “DNA methylation inhibitors in cancer: Recent and future approaches,” </w:t>
+      </w:r>
+      <w:proofErr w:type="spellStart"/>
+      <w:r>
+        <w:rPr>
+          <w:rFonts w:ascii="Calibri" w:cs="Calibri"/>
+          <w:i/>
+          <w:iCs/>
+          <w:sz w:val="24"/>
+        </w:rPr>
+        <w:t>Biochimie</w:t>
+      </w:r>
+      <w:proofErr w:type="spellEnd"/>
+      <w:r>
+        <w:rPr>
+          <w:rFonts w:ascii="Calibri" w:cs="Calibri"/>
+          <w:sz w:val="24"/>
+        </w:rPr>
+        <w:t xml:space="preserve">, vol. 94, no. 11, pp. 2280–2296, Nov. 2012, </w:t>
+      </w:r>
+      <w:proofErr w:type="spellStart"/>
+      <w:r>
+        <w:rPr>
+          <w:rFonts w:ascii="Calibri" w:cs="Calibri"/>
+          <w:sz w:val="24"/>
+        </w:rPr>
+        <w:t>doi</w:t>
+      </w:r>
+      <w:proofErr w:type="spellEnd"/>
+      <w:r>
+        <w:rPr>
+          <w:rFonts w:ascii="Calibri" w:cs="Calibri"/>
+          <w:sz w:val="24"/>
+        </w:rPr>
+        <w:t>: 10.1016/j.biochi.2012.07.025.</w:t>
       </w:r>
     </w:p>
     <w:p>
@@ -536,605 +959,13 @@
           <w:szCs w:val="24"/>
         </w:rPr>
       </w:pPr>
-    </w:p>
-    <w:p>
-      <w:pPr>
-        <w:rPr>
-          <w:sz w:val="24"/>
-          <w:szCs w:val="24"/>
-        </w:rPr>
-      </w:pPr>
-    </w:p>
-    <w:p>
-      <w:pPr>
-        <w:rPr>
-          <w:sz w:val="24"/>
-          <w:szCs w:val="24"/>
-        </w:rPr>
-      </w:pPr>
-    </w:p>
-    <w:p>
-      <w:pPr>
-        <w:rPr>
-          <w:b/>
-          <w:bCs/>
-          <w:sz w:val="24"/>
-          <w:szCs w:val="24"/>
-        </w:rPr>
-      </w:pPr>
-      <w:r>
-        <w:rPr>
-          <w:b/>
-          <w:bCs/>
-          <w:sz w:val="24"/>
-          <w:szCs w:val="24"/>
-        </w:rPr>
-        <w:lastRenderedPageBreak/>
-        <w:t>What else did you find interesting or useful about this database?</w:t>
-      </w:r>
-    </w:p>
-    <w:p>
-      <w:pPr>
-        <w:rPr>
-          <w:sz w:val="24"/>
-          <w:szCs w:val="24"/>
-        </w:rPr>
-      </w:pPr>
-      <w:r>
-        <w:rPr>
-          <w:sz w:val="24"/>
-          <w:szCs w:val="24"/>
-        </w:rPr>
-        <w:t xml:space="preserve">Initial starting point in </w:t>
-      </w:r>
-      <w:proofErr w:type="spellStart"/>
-      <w:r>
-        <w:rPr>
-          <w:i/>
-          <w:iCs/>
-          <w:sz w:val="24"/>
-          <w:szCs w:val="24"/>
-        </w:rPr>
-        <w:t>Reactome</w:t>
-      </w:r>
-      <w:proofErr w:type="spellEnd"/>
-      <w:r>
-        <w:rPr>
-          <w:sz w:val="24"/>
-          <w:szCs w:val="24"/>
-        </w:rPr>
-        <w:t xml:space="preserve"> is an event</w:t>
-      </w:r>
-      <w:r>
-        <w:rPr>
-          <w:sz w:val="24"/>
-          <w:szCs w:val="24"/>
-        </w:rPr>
-        <w:t xml:space="preserve"> or reaction</w:t>
-      </w:r>
-      <w:r>
-        <w:rPr>
-          <w:sz w:val="24"/>
-          <w:szCs w:val="24"/>
-        </w:rPr>
-        <w:t xml:space="preserve">, </w:t>
-      </w:r>
-      <w:r>
-        <w:rPr>
-          <w:sz w:val="24"/>
-          <w:szCs w:val="24"/>
-        </w:rPr>
-        <w:t xml:space="preserve">a series of connected reactions define a biological pathway. </w:t>
-      </w:r>
-      <w:r>
-        <w:rPr>
-          <w:sz w:val="24"/>
-          <w:szCs w:val="24"/>
-        </w:rPr>
-        <w:t xml:space="preserve"> </w:t>
-      </w:r>
-      <w:r>
-        <w:rPr>
-          <w:sz w:val="24"/>
-          <w:szCs w:val="24"/>
-        </w:rPr>
-        <w:t xml:space="preserve">The focus in </w:t>
-      </w:r>
-      <w:proofErr w:type="spellStart"/>
-      <w:r>
-        <w:rPr>
-          <w:i/>
-          <w:iCs/>
-          <w:sz w:val="24"/>
-          <w:szCs w:val="24"/>
-        </w:rPr>
-        <w:t>Reactome</w:t>
-      </w:r>
-      <w:proofErr w:type="spellEnd"/>
-      <w:r>
-        <w:rPr>
-          <w:sz w:val="24"/>
-          <w:szCs w:val="24"/>
-        </w:rPr>
-        <w:t xml:space="preserve"> is the human pathway, yet </w:t>
-      </w:r>
-      <w:r>
-        <w:rPr>
-          <w:sz w:val="24"/>
-          <w:szCs w:val="24"/>
-        </w:rPr>
-        <w:t>non-human pathways are inferred for ortholog proteins.</w:t>
-      </w:r>
-      <w:r>
-        <w:rPr>
-          <w:sz w:val="24"/>
-          <w:szCs w:val="24"/>
-        </w:rPr>
-        <w:t xml:space="preserve"> E</w:t>
-      </w:r>
-      <w:r>
-        <w:rPr>
-          <w:sz w:val="24"/>
-          <w:szCs w:val="24"/>
-        </w:rPr>
-        <w:t>vents are grouped into concepts which cover many areas in cellular biology like: immune system, neuronal system, including transport of small molecules or circadian Clock.</w:t>
-      </w:r>
-      <w:r>
-        <w:rPr>
-          <w:sz w:val="24"/>
-          <w:szCs w:val="24"/>
-        </w:rPr>
-        <w:t xml:space="preserve"> Each piece of information has been curated and </w:t>
-      </w:r>
-      <w:r>
-        <w:rPr>
-          <w:sz w:val="24"/>
-          <w:szCs w:val="24"/>
-        </w:rPr>
-        <w:t xml:space="preserve">supported by </w:t>
-      </w:r>
-      <w:r>
-        <w:rPr>
-          <w:sz w:val="24"/>
-          <w:szCs w:val="24"/>
-        </w:rPr>
-        <w:t>a variety of scientific literature</w:t>
-      </w:r>
-      <w:r>
-        <w:rPr>
-          <w:sz w:val="24"/>
-          <w:szCs w:val="24"/>
-        </w:rPr>
-        <w:t xml:space="preserve"> references</w:t>
-      </w:r>
-      <w:r>
-        <w:rPr>
-          <w:sz w:val="24"/>
-          <w:szCs w:val="24"/>
-        </w:rPr>
-        <w:t xml:space="preserve"> </w:t>
-      </w:r>
-      <w:r>
-        <w:rPr>
-          <w:sz w:val="24"/>
-          <w:szCs w:val="24"/>
-        </w:rPr>
-        <w:t>which can be accessed at any point of the navigation within the application</w:t>
-      </w:r>
-      <w:r>
-        <w:rPr>
-          <w:sz w:val="24"/>
-          <w:szCs w:val="24"/>
-        </w:rPr>
-        <w:t>.</w:t>
-      </w:r>
-      <w:r>
-        <w:rPr>
-          <w:sz w:val="24"/>
-          <w:szCs w:val="24"/>
-        </w:rPr>
-        <w:t xml:space="preserve"> </w:t>
-      </w:r>
-      <w:r>
-        <w:rPr>
-          <w:sz w:val="24"/>
-          <w:szCs w:val="24"/>
-        </w:rPr>
-        <w:t>The search allows plain text questions or gene symbols</w:t>
-      </w:r>
-      <w:r>
-        <w:rPr>
-          <w:sz w:val="24"/>
-          <w:szCs w:val="24"/>
-        </w:rPr>
-        <w:t xml:space="preserve"> with large list of predefined filters</w:t>
-      </w:r>
-      <w:r>
-        <w:rPr>
-          <w:sz w:val="24"/>
-          <w:szCs w:val="24"/>
-        </w:rPr>
-        <w:t xml:space="preserve"> on the results of a search.</w:t>
-      </w:r>
-      <w:r>
-        <w:rPr>
-          <w:sz w:val="24"/>
-          <w:szCs w:val="24"/>
-        </w:rPr>
-        <w:t xml:space="preserve"> Extensive zooming </w:t>
-      </w:r>
-      <w:r>
-        <w:rPr>
-          <w:sz w:val="24"/>
-          <w:szCs w:val="24"/>
-        </w:rPr>
-        <w:t>capabilities</w:t>
-      </w:r>
-      <w:r>
-        <w:rPr>
-          <w:sz w:val="24"/>
-          <w:szCs w:val="24"/>
-        </w:rPr>
-        <w:t xml:space="preserve"> allow to have an eagle-eye view of the </w:t>
-      </w:r>
-      <w:r>
-        <w:rPr>
-          <w:sz w:val="24"/>
-          <w:szCs w:val="24"/>
-        </w:rPr>
-        <w:t>intricacies</w:t>
-      </w:r>
-      <w:r>
-        <w:rPr>
-          <w:sz w:val="24"/>
-          <w:szCs w:val="24"/>
-        </w:rPr>
-        <w:t xml:space="preserve"> of pathways </w:t>
-      </w:r>
-      <w:r>
-        <w:rPr>
-          <w:sz w:val="24"/>
-          <w:szCs w:val="24"/>
-        </w:rPr>
-        <w:t xml:space="preserve">which can give a sense of the complex </w:t>
-      </w:r>
-      <w:r>
-        <w:rPr>
-          <w:sz w:val="24"/>
-          <w:szCs w:val="24"/>
-        </w:rPr>
-        <w:t>inter-</w:t>
-      </w:r>
-      <w:r>
-        <w:rPr>
-          <w:sz w:val="24"/>
-          <w:szCs w:val="24"/>
-        </w:rPr>
-        <w:t xml:space="preserve">connections of these </w:t>
-      </w:r>
-      <w:r>
-        <w:rPr>
-          <w:sz w:val="24"/>
-          <w:szCs w:val="24"/>
-        </w:rPr>
-        <w:t>pathways</w:t>
-      </w:r>
-      <w:r>
-        <w:rPr>
-          <w:sz w:val="24"/>
-          <w:szCs w:val="24"/>
-        </w:rPr>
-        <w:t xml:space="preserve"> </w:t>
-      </w:r>
-      <w:r>
-        <w:rPr>
-          <w:sz w:val="24"/>
-          <w:szCs w:val="24"/>
-        </w:rPr>
-        <w:t xml:space="preserve">and to zoom in </w:t>
-      </w:r>
-      <w:r>
-        <w:rPr>
-          <w:sz w:val="24"/>
-          <w:szCs w:val="24"/>
-        </w:rPr>
-        <w:t>if required</w:t>
-      </w:r>
-      <w:r>
-        <w:rPr>
-          <w:sz w:val="24"/>
-          <w:szCs w:val="24"/>
-        </w:rPr>
-        <w:t xml:space="preserve">.  A click on a molecule gives access to a full description of its chemical and biological properties, its 3-D folding shapes </w:t>
-      </w:r>
-      <w:r>
-        <w:rPr>
-          <w:sz w:val="24"/>
-          <w:szCs w:val="24"/>
-        </w:rPr>
-        <w:t xml:space="preserve">and many other details </w:t>
-      </w:r>
-      <w:r>
-        <w:rPr>
-          <w:sz w:val="24"/>
-          <w:szCs w:val="24"/>
-        </w:rPr>
-        <w:t xml:space="preserve">through </w:t>
-      </w:r>
-      <w:r>
-        <w:rPr>
-          <w:sz w:val="24"/>
-          <w:szCs w:val="24"/>
-        </w:rPr>
-        <w:t xml:space="preserve">several protein databases. </w:t>
-      </w:r>
-      <w:r>
-        <w:rPr>
-          <w:sz w:val="24"/>
-          <w:szCs w:val="24"/>
-        </w:rPr>
-        <w:t xml:space="preserve">Expression in TPM </w:t>
-      </w:r>
-      <w:r>
-        <w:rPr>
-          <w:sz w:val="24"/>
-          <w:szCs w:val="24"/>
-        </w:rPr>
-        <w:t xml:space="preserve">for each part of </w:t>
-      </w:r>
-      <w:r>
-        <w:rPr>
-          <w:sz w:val="24"/>
-          <w:szCs w:val="24"/>
-        </w:rPr>
-        <w:t xml:space="preserve">the human body, </w:t>
-      </w:r>
-      <w:r>
-        <w:rPr>
-          <w:sz w:val="24"/>
-          <w:szCs w:val="24"/>
-        </w:rPr>
-        <w:t>rega</w:t>
-      </w:r>
-      <w:r>
-        <w:rPr>
-          <w:sz w:val="24"/>
-          <w:szCs w:val="24"/>
-        </w:rPr>
-        <w:t>r</w:t>
-      </w:r>
-      <w:r>
-        <w:rPr>
-          <w:sz w:val="24"/>
-          <w:szCs w:val="24"/>
-        </w:rPr>
-        <w:t>ding</w:t>
-      </w:r>
-      <w:r>
-        <w:rPr>
-          <w:sz w:val="24"/>
-          <w:szCs w:val="24"/>
-        </w:rPr>
-        <w:t xml:space="preserve"> </w:t>
-      </w:r>
-      <w:r>
-        <w:rPr>
-          <w:sz w:val="24"/>
-          <w:szCs w:val="24"/>
-        </w:rPr>
-        <w:t xml:space="preserve">the </w:t>
-      </w:r>
-      <w:r>
-        <w:rPr>
-          <w:sz w:val="24"/>
-          <w:szCs w:val="24"/>
-        </w:rPr>
-        <w:t>gene</w:t>
-      </w:r>
-      <w:r>
-        <w:rPr>
-          <w:sz w:val="24"/>
-          <w:szCs w:val="24"/>
-        </w:rPr>
-        <w:t>s</w:t>
-      </w:r>
-      <w:r>
-        <w:rPr>
-          <w:sz w:val="24"/>
-          <w:szCs w:val="24"/>
-        </w:rPr>
-        <w:t xml:space="preserve"> involved in the formation of proteins, is provided with access to experiments related to the quantification of </w:t>
-      </w:r>
-      <w:r>
-        <w:rPr>
-          <w:sz w:val="24"/>
-          <w:szCs w:val="24"/>
-        </w:rPr>
-        <w:t>the</w:t>
-      </w:r>
-      <w:r>
-        <w:rPr>
-          <w:sz w:val="24"/>
-          <w:szCs w:val="24"/>
-        </w:rPr>
-        <w:t xml:space="preserve">se </w:t>
-      </w:r>
-      <w:r>
-        <w:rPr>
-          <w:sz w:val="24"/>
-          <w:szCs w:val="24"/>
-        </w:rPr>
-        <w:t>expression levels</w:t>
-      </w:r>
-      <w:r>
-        <w:rPr>
-          <w:sz w:val="24"/>
-          <w:szCs w:val="24"/>
-        </w:rPr>
-        <w:t>.</w:t>
-      </w:r>
-      <w:r>
-        <w:rPr>
-          <w:sz w:val="24"/>
-          <w:szCs w:val="24"/>
-        </w:rPr>
-        <w:t xml:space="preserve"> </w:t>
-      </w:r>
-      <w:r>
-        <w:rPr>
-          <w:sz w:val="24"/>
-          <w:szCs w:val="24"/>
-        </w:rPr>
-        <w:t>Also</w:t>
-      </w:r>
-      <w:r>
-        <w:rPr>
-          <w:sz w:val="24"/>
-          <w:szCs w:val="24"/>
-        </w:rPr>
-        <w:t xml:space="preserve">, a </w:t>
-      </w:r>
-      <w:r>
-        <w:rPr>
-          <w:sz w:val="24"/>
-          <w:szCs w:val="24"/>
-        </w:rPr>
-        <w:t>g</w:t>
-      </w:r>
-      <w:r>
-        <w:rPr>
-          <w:sz w:val="24"/>
-          <w:szCs w:val="24"/>
-        </w:rPr>
-        <w:t xml:space="preserve">raphical representation </w:t>
-      </w:r>
-      <w:r>
-        <w:rPr>
-          <w:sz w:val="24"/>
-          <w:szCs w:val="24"/>
-        </w:rPr>
-        <w:t xml:space="preserve">of the reaction </w:t>
-      </w:r>
-      <w:r>
-        <w:rPr>
-          <w:sz w:val="24"/>
-          <w:szCs w:val="24"/>
-        </w:rPr>
-        <w:t>c</w:t>
-      </w:r>
-      <w:r>
-        <w:rPr>
-          <w:sz w:val="24"/>
-          <w:szCs w:val="24"/>
-        </w:rPr>
-        <w:t>omplements</w:t>
-      </w:r>
-      <w:r>
-        <w:rPr>
-          <w:sz w:val="24"/>
-          <w:szCs w:val="24"/>
-        </w:rPr>
-        <w:t xml:space="preserve"> the </w:t>
-      </w:r>
-      <w:r>
-        <w:rPr>
-          <w:sz w:val="24"/>
-          <w:szCs w:val="24"/>
-        </w:rPr>
-        <w:t>Systems Biology Graphical Notation diagrams (SBGN diagrams)</w:t>
-      </w:r>
-      <w:r>
-        <w:rPr>
-          <w:sz w:val="24"/>
-          <w:szCs w:val="24"/>
-        </w:rPr>
-        <w:t xml:space="preserve">, </w:t>
-      </w:r>
-      <w:r>
-        <w:rPr>
-          <w:sz w:val="24"/>
-          <w:szCs w:val="24"/>
-        </w:rPr>
-        <w:t>they</w:t>
-      </w:r>
-      <w:r>
-        <w:rPr>
-          <w:sz w:val="24"/>
-          <w:szCs w:val="24"/>
-        </w:rPr>
-        <w:t xml:space="preserve"> are </w:t>
-      </w:r>
-      <w:r>
-        <w:rPr>
-          <w:sz w:val="24"/>
-          <w:szCs w:val="24"/>
-        </w:rPr>
-        <w:t xml:space="preserve">colorful </w:t>
-      </w:r>
-      <w:r>
-        <w:rPr>
-          <w:sz w:val="24"/>
-          <w:szCs w:val="24"/>
-        </w:rPr>
-        <w:t xml:space="preserve">and </w:t>
-      </w:r>
-      <w:r>
-        <w:rPr>
-          <w:sz w:val="24"/>
-          <w:szCs w:val="24"/>
-        </w:rPr>
-        <w:t>high-level description of these complex reactions.</w:t>
-      </w:r>
-      <w:r>
-        <w:rPr>
-          <w:sz w:val="24"/>
-          <w:szCs w:val="24"/>
-        </w:rPr>
-        <w:t xml:space="preserve"> Analysis of </w:t>
-      </w:r>
-      <w:r>
-        <w:rPr>
-          <w:sz w:val="24"/>
-          <w:szCs w:val="24"/>
-        </w:rPr>
-        <w:t xml:space="preserve">specific data set is possible manually or programmatically. Overall, </w:t>
-      </w:r>
-      <w:r>
-        <w:rPr>
-          <w:sz w:val="24"/>
-          <w:szCs w:val="24"/>
-        </w:rPr>
-        <w:t xml:space="preserve">user experience is very </w:t>
-      </w:r>
-      <w:r>
-        <w:rPr>
-          <w:sz w:val="24"/>
-          <w:szCs w:val="24"/>
-        </w:rPr>
-        <w:t>smooth</w:t>
-      </w:r>
-      <w:r>
-        <w:rPr>
-          <w:sz w:val="24"/>
-          <w:szCs w:val="24"/>
-        </w:rPr>
-        <w:t>, the UI is fast and intuitive</w:t>
-      </w:r>
-      <w:r>
-        <w:rPr>
-          <w:sz w:val="24"/>
-          <w:szCs w:val="24"/>
-        </w:rPr>
-        <w:t>, and quickly the application gives access to a huge amount of information at different level of details or explanations.</w:t>
-      </w:r>
-    </w:p>
-    <w:p>
-      <w:pPr>
-        <w:rPr>
-          <w:sz w:val="24"/>
-          <w:szCs w:val="24"/>
-        </w:rPr>
-      </w:pPr>
+      <w:r>
+        <w:rPr>
+          <w:sz w:val="24"/>
+          <w:szCs w:val="24"/>
+        </w:rPr>
+        <w:fldChar w:fldCharType="end"/>
+      </w:r>
     </w:p>
     <w:sectPr>
       <w:pgSz w:w="12240" w:h="15840"/>
@@ -1147,7 +978,7 @@
 </file>
 
 <file path=word/endnotes.xml><?xml version="1.0" encoding="utf-8"?>
-<w:endnotes xmlns:wpc="http://schemas.microsoft.com/office/word/2010/wordprocessingCanvas" xmlns:cx="http://schemas.microsoft.com/office/drawing/2014/chartex" xmlns:cx1="http://schemas.microsoft.com/office/drawing/2015/9/8/chartex" xmlns:cx2="http://schemas.microsoft.com/office/drawing/2015/10/21/chartex" xmlns:cx3="http://schemas.microsoft.com/office/drawing/2016/5/9/chartex" xmlns:cx4="http://schemas.microsoft.com/office/drawing/2016/5/10/chartex" xmlns:cx5="http://schemas.microsoft.com/office/drawing/2016/5/11/chartex" xmlns:cx6="http://schemas.microsoft.com/office/drawing/2016/5/12/chartex" xmlns:cx7="http://schemas.microsoft.com/office/drawing/2016/5/13/chartex" xmlns:cx8="http://schemas.microsoft.com/office/drawing/2016/5/14/chartex" xmlns:mc="http://schemas.openxmlformats.org/markup-compatibility/2006" xmlns:aink="http://schemas.microsoft.com/office/drawing/2016/ink" xmlns:am3d="http://schemas.microsoft.com/office/drawing/2017/model3d" xmlns:o="urn:schemas-microsoft-com:office:office" xmlns:r="http://schemas.openxmlformats.org/officeDocument/2006/relationships" xmlns:m="http://schemas.openxmlformats.org/officeDocument/2006/math" xmlns:v="urn:schemas-microsoft-com:vml" xmlns:wp14="http://schemas.microsoft.com/office/word/2010/wordprocessingDrawing" xmlns:wp="http://schemas.openxmlformats.org/drawingml/2006/wordprocessingDrawing" xmlns:w10="urn:schemas-microsoft-com:office:word" xmlns:w="http://schemas.openxmlformats.org/wordprocessingml/2006/main" xmlns:w14="http://schemas.microsoft.com/office/word/2010/wordml" xmlns:w15="http://schemas.microsoft.com/office/word/2012/wordml" xmlns:w16cex="http://schemas.microsoft.com/office/word/2018/wordml/cex" xmlns:w16cid="http://schemas.microsoft.com/office/word/2016/wordml/cid" xmlns:w16="http://schemas.microsoft.com/office/word/2018/wordml" xmlns:w16sdtdh="http://schemas.microsoft.com/office/word/2020/wordml/sdtdatahash" xmlns:w16se="http://schemas.microsoft.com/office/word/2015/wordml/symex" xmlns:wpg="http://schemas.microsoft.com/office/word/2010/wordprocessingGroup" xmlns:wpi="http://schemas.microsoft.com/office/word/2010/wordprocessingInk" xmlns:wne="http://schemas.microsoft.com/office/word/2006/wordml" xmlns:wps="http://schemas.microsoft.com/office/word/2010/wordprocessingShape" mc:Ignorable="w14 w15 w16se w16cid w16 w16cex w16sdtdh wp14">
+<w:endnotes xmlns:wpc="http://schemas.microsoft.com/office/word/2010/wordprocessingCanvas" xmlns:cx="http://schemas.microsoft.com/office/drawing/2014/chartex" xmlns:cx1="http://schemas.microsoft.com/office/drawing/2015/9/8/chartex" xmlns:cx2="http://schemas.microsoft.com/office/drawing/2015/10/21/chartex" xmlns:cx3="http://schemas.microsoft.com/office/drawing/2016/5/9/chartex" xmlns:cx4="http://schemas.microsoft.com/office/drawing/2016/5/10/chartex" xmlns:cx5="http://schemas.microsoft.com/office/drawing/2016/5/11/chartex" xmlns:cx6="http://schemas.microsoft.com/office/drawing/2016/5/12/chartex" xmlns:cx7="http://schemas.microsoft.com/office/drawing/2016/5/13/chartex" xmlns:cx8="http://schemas.microsoft.com/office/drawing/2016/5/14/chartex" xmlns:mc="http://schemas.openxmlformats.org/markup-compatibility/2006" xmlns:aink="http://schemas.microsoft.com/office/drawing/2016/ink" xmlns:am3d="http://schemas.microsoft.com/office/drawing/2017/model3d" xmlns:o="urn:schemas-microsoft-com:office:office" xmlns:oel="http://schemas.microsoft.com/office/2019/extlst" xmlns:r="http://schemas.openxmlformats.org/officeDocument/2006/relationships" xmlns:m="http://schemas.openxmlformats.org/officeDocument/2006/math" xmlns:v="urn:schemas-microsoft-com:vml" xmlns:wp14="http://schemas.microsoft.com/office/word/2010/wordprocessingDrawing" xmlns:wp="http://schemas.openxmlformats.org/drawingml/2006/wordprocessingDrawing" xmlns:w10="urn:schemas-microsoft-com:office:word" xmlns:w="http://schemas.openxmlformats.org/wordprocessingml/2006/main" xmlns:w14="http://schemas.microsoft.com/office/word/2010/wordml" xmlns:w15="http://schemas.microsoft.com/office/word/2012/wordml" xmlns:w16cex="http://schemas.microsoft.com/office/word/2018/wordml/cex" xmlns:w16cid="http://schemas.microsoft.com/office/word/2016/wordml/cid" xmlns:w16="http://schemas.microsoft.com/office/word/2018/wordml" xmlns:w16sdtdh="http://schemas.microsoft.com/office/word/2020/wordml/sdtdatahash" xmlns:w16se="http://schemas.microsoft.com/office/word/2015/wordml/symex" xmlns:wpg="http://schemas.microsoft.com/office/word/2010/wordprocessingGroup" xmlns:wpi="http://schemas.microsoft.com/office/word/2010/wordprocessingInk" xmlns:wne="http://schemas.microsoft.com/office/word/2006/wordml" xmlns:wps="http://schemas.microsoft.com/office/word/2010/wordprocessingShape" mc:Ignorable="w14 w15 w16se w16cid w16 w16cex w16sdtdh wp14">
   <w:endnote w:type="separator" w:id="-1">
     <w:p>
       <w:pPr>
@@ -1172,7 +1003,7 @@
 </file>
 
 <file path=word/footnotes.xml><?xml version="1.0" encoding="utf-8"?>
-<w:footnotes xmlns:wpc="http://schemas.microsoft.com/office/word/2010/wordprocessingCanvas" xmlns:cx="http://schemas.microsoft.com/office/drawing/2014/chartex" xmlns:cx1="http://schemas.microsoft.com/office/drawing/2015/9/8/chartex" xmlns:cx2="http://schemas.microsoft.com/office/drawing/2015/10/21/chartex" xmlns:cx3="http://schemas.microsoft.com/office/drawing/2016/5/9/chartex" xmlns:cx4="http://schemas.microsoft.com/office/drawing/2016/5/10/chartex" xmlns:cx5="http://schemas.microsoft.com/office/drawing/2016/5/11/chartex" xmlns:cx6="http://schemas.microsoft.com/office/drawing/2016/5/12/chartex" xmlns:cx7="http://schemas.microsoft.com/office/drawing/2016/5/13/chartex" xmlns:cx8="http://schemas.microsoft.com/office/drawing/2016/5/14/chartex" xmlns:mc="http://schemas.openxmlformats.org/markup-compatibility/2006" xmlns:aink="http://schemas.microsoft.com/office/drawing/2016/ink" xmlns:am3d="http://schemas.microsoft.com/office/drawing/2017/model3d" xmlns:o="urn:schemas-microsoft-com:office:office" xmlns:r="http://schemas.openxmlformats.org/officeDocument/2006/relationships" xmlns:m="http://schemas.openxmlformats.org/officeDocument/2006/math" xmlns:v="urn:schemas-microsoft-com:vml" xmlns:wp14="http://schemas.microsoft.com/office/word/2010/wordprocessingDrawing" xmlns:wp="http://schemas.openxmlformats.org/drawingml/2006/wordprocessingDrawing" xmlns:w10="urn:schemas-microsoft-com:office:word" xmlns:w="http://schemas.openxmlformats.org/wordprocessingml/2006/main" xmlns:w14="http://schemas.microsoft.com/office/word/2010/wordml" xmlns:w15="http://schemas.microsoft.com/office/word/2012/wordml" xmlns:w16cex="http://schemas.microsoft.com/office/word/2018/wordml/cex" xmlns:w16cid="http://schemas.microsoft.com/office/word/2016/wordml/cid" xmlns:w16="http://schemas.microsoft.com/office/word/2018/wordml" xmlns:w16sdtdh="http://schemas.microsoft.com/office/word/2020/wordml/sdtdatahash" xmlns:w16se="http://schemas.microsoft.com/office/word/2015/wordml/symex" xmlns:wpg="http://schemas.microsoft.com/office/word/2010/wordprocessingGroup" xmlns:wpi="http://schemas.microsoft.com/office/word/2010/wordprocessingInk" xmlns:wne="http://schemas.microsoft.com/office/word/2006/wordml" xmlns:wps="http://schemas.microsoft.com/office/word/2010/wordprocessingShape" mc:Ignorable="w14 w15 w16se w16cid w16 w16cex w16sdtdh wp14">
+<w:footnotes xmlns:wpc="http://schemas.microsoft.com/office/word/2010/wordprocessingCanvas" xmlns:cx="http://schemas.microsoft.com/office/drawing/2014/chartex" xmlns:cx1="http://schemas.microsoft.com/office/drawing/2015/9/8/chartex" xmlns:cx2="http://schemas.microsoft.com/office/drawing/2015/10/21/chartex" xmlns:cx3="http://schemas.microsoft.com/office/drawing/2016/5/9/chartex" xmlns:cx4="http://schemas.microsoft.com/office/drawing/2016/5/10/chartex" xmlns:cx5="http://schemas.microsoft.com/office/drawing/2016/5/11/chartex" xmlns:cx6="http://schemas.microsoft.com/office/drawing/2016/5/12/chartex" xmlns:cx7="http://schemas.microsoft.com/office/drawing/2016/5/13/chartex" xmlns:cx8="http://schemas.microsoft.com/office/drawing/2016/5/14/chartex" xmlns:mc="http://schemas.openxmlformats.org/markup-compatibility/2006" xmlns:aink="http://schemas.microsoft.com/office/drawing/2016/ink" xmlns:am3d="http://schemas.microsoft.com/office/drawing/2017/model3d" xmlns:o="urn:schemas-microsoft-com:office:office" xmlns:oel="http://schemas.microsoft.com/office/2019/extlst" xmlns:r="http://schemas.openxmlformats.org/officeDocument/2006/relationships" xmlns:m="http://schemas.openxmlformats.org/officeDocument/2006/math" xmlns:v="urn:schemas-microsoft-com:vml" xmlns:wp14="http://schemas.microsoft.com/office/word/2010/wordprocessingDrawing" xmlns:wp="http://schemas.openxmlformats.org/drawingml/2006/wordprocessingDrawing" xmlns:w10="urn:schemas-microsoft-com:office:word" xmlns:w="http://schemas.openxmlformats.org/wordprocessingml/2006/main" xmlns:w14="http://schemas.microsoft.com/office/word/2010/wordml" xmlns:w15="http://schemas.microsoft.com/office/word/2012/wordml" xmlns:w16cex="http://schemas.microsoft.com/office/word/2018/wordml/cex" xmlns:w16cid="http://schemas.microsoft.com/office/word/2016/wordml/cid" xmlns:w16="http://schemas.microsoft.com/office/word/2018/wordml" xmlns:w16sdtdh="http://schemas.microsoft.com/office/word/2020/wordml/sdtdatahash" xmlns:w16se="http://schemas.microsoft.com/office/word/2015/wordml/symex" xmlns:wpg="http://schemas.microsoft.com/office/word/2010/wordprocessingGroup" xmlns:wpi="http://schemas.microsoft.com/office/word/2010/wordprocessingInk" xmlns:wne="http://schemas.microsoft.com/office/word/2006/wordml" xmlns:wps="http://schemas.microsoft.com/office/word/2010/wordprocessingShape" mc:Ignorable="w14 w15 w16se w16cid w16 w16cex w16sdtdh wp14">
   <w:footnote w:type="separator" w:id="-1">
     <w:p>
       <w:pPr>
@@ -1197,7 +1028,7 @@
 </file>
 
 <file path=word/numbering.xml><?xml version="1.0" encoding="utf-8"?>
-<w:numbering xmlns:wpc="http://schemas.microsoft.com/office/word/2010/wordprocessingCanvas" xmlns:cx="http://schemas.microsoft.com/office/drawing/2014/chartex" xmlns:cx1="http://schemas.microsoft.com/office/drawing/2015/9/8/chartex" xmlns:cx2="http://schemas.microsoft.com/office/drawing/2015/10/21/chartex" xmlns:cx3="http://schemas.microsoft.com/office/drawing/2016/5/9/chartex" xmlns:cx4="http://schemas.microsoft.com/office/drawing/2016/5/10/chartex" xmlns:cx5="http://schemas.microsoft.com/office/drawing/2016/5/11/chartex" xmlns:cx6="http://schemas.microsoft.com/office/drawing/2016/5/12/chartex" xmlns:cx7="http://schemas.microsoft.com/office/drawing/2016/5/13/chartex" xmlns:cx8="http://schemas.microsoft.com/office/drawing/2016/5/14/chartex" xmlns:mc="http://schemas.openxmlformats.org/markup-compatibility/2006" xmlns:aink="http://schemas.microsoft.com/office/drawing/2016/ink" xmlns:am3d="http://schemas.microsoft.com/office/drawing/2017/model3d" xmlns:o="urn:schemas-microsoft-com:office:office" xmlns:r="http://schemas.openxmlformats.org/officeDocument/2006/relationships" xmlns:m="http://schemas.openxmlformats.org/officeDocument/2006/math" xmlns:v="urn:schemas-microsoft-com:vml" xmlns:wp14="http://schemas.microsoft.com/office/word/2010/wordprocessingDrawing" xmlns:wp="http://schemas.openxmlformats.org/drawingml/2006/wordprocessingDrawing" xmlns:w10="urn:schemas-microsoft-com:office:word" xmlns:w="http://schemas.openxmlformats.org/wordprocessingml/2006/main" xmlns:w14="http://schemas.microsoft.com/office/word/2010/wordml" xmlns:w15="http://schemas.microsoft.com/office/word/2012/wordml" xmlns:w16cex="http://schemas.microsoft.com/office/word/2018/wordml/cex" xmlns:w16cid="http://schemas.microsoft.com/office/word/2016/wordml/cid" xmlns:w16="http://schemas.microsoft.com/office/word/2018/wordml" xmlns:w16sdtdh="http://schemas.microsoft.com/office/word/2020/wordml/sdtdatahash" xmlns:w16se="http://schemas.microsoft.com/office/word/2015/wordml/symex" xmlns:wpg="http://schemas.microsoft.com/office/word/2010/wordprocessingGroup" xmlns:wpi="http://schemas.microsoft.com/office/word/2010/wordprocessingInk" xmlns:wne="http://schemas.microsoft.com/office/word/2006/wordml" xmlns:wps="http://schemas.microsoft.com/office/word/2010/wordprocessingShape" mc:Ignorable="w14 w15 w16se w16cid w16 w16cex w16sdtdh wp14">
+<w:numbering xmlns:wpc="http://schemas.microsoft.com/office/word/2010/wordprocessingCanvas" xmlns:cx="http://schemas.microsoft.com/office/drawing/2014/chartex" xmlns:cx1="http://schemas.microsoft.com/office/drawing/2015/9/8/chartex" xmlns:cx2="http://schemas.microsoft.com/office/drawing/2015/10/21/chartex" xmlns:cx3="http://schemas.microsoft.com/office/drawing/2016/5/9/chartex" xmlns:cx4="http://schemas.microsoft.com/office/drawing/2016/5/10/chartex" xmlns:cx5="http://schemas.microsoft.com/office/drawing/2016/5/11/chartex" xmlns:cx6="http://schemas.microsoft.com/office/drawing/2016/5/12/chartex" xmlns:cx7="http://schemas.microsoft.com/office/drawing/2016/5/13/chartex" xmlns:cx8="http://schemas.microsoft.com/office/drawing/2016/5/14/chartex" xmlns:mc="http://schemas.openxmlformats.org/markup-compatibility/2006" xmlns:aink="http://schemas.microsoft.com/office/drawing/2016/ink" xmlns:am3d="http://schemas.microsoft.com/office/drawing/2017/model3d" xmlns:o="urn:schemas-microsoft-com:office:office" xmlns:oel="http://schemas.microsoft.com/office/2019/extlst" xmlns:r="http://schemas.openxmlformats.org/officeDocument/2006/relationships" xmlns:m="http://schemas.openxmlformats.org/officeDocument/2006/math" xmlns:v="urn:schemas-microsoft-com:vml" xmlns:wp14="http://schemas.microsoft.com/office/word/2010/wordprocessingDrawing" xmlns:wp="http://schemas.openxmlformats.org/drawingml/2006/wordprocessingDrawing" xmlns:w10="urn:schemas-microsoft-com:office:word" xmlns:w="http://schemas.openxmlformats.org/wordprocessingml/2006/main" xmlns:w14="http://schemas.microsoft.com/office/word/2010/wordml" xmlns:w15="http://schemas.microsoft.com/office/word/2012/wordml" xmlns:w16cex="http://schemas.microsoft.com/office/word/2018/wordml/cex" xmlns:w16cid="http://schemas.microsoft.com/office/word/2016/wordml/cid" xmlns:w16="http://schemas.microsoft.com/office/word/2018/wordml" xmlns:w16sdtdh="http://schemas.microsoft.com/office/word/2020/wordml/sdtdatahash" xmlns:w16se="http://schemas.microsoft.com/office/word/2015/wordml/symex" xmlns:wpg="http://schemas.microsoft.com/office/word/2010/wordprocessingGroup" xmlns:wpi="http://schemas.microsoft.com/office/word/2010/wordprocessingInk" xmlns:wne="http://schemas.microsoft.com/office/word/2006/wordml" xmlns:wps="http://schemas.microsoft.com/office/word/2010/wordprocessingShape" mc:Ignorable="w14 w15 w16se w16cid w16 w16cex w16sdtdh wp14">
   <w:abstractNum w:abstractNumId="0" w15:restartNumberingAfterBreak="0">
     <w:nsid w:val="0C2231B2"/>
     <w:multiLevelType w:val="hybridMultilevel"/>
@@ -2668,6 +2499,119 @@
     </w:lvl>
   </w:abstractNum>
   <w:abstractNum w:abstractNumId="14" w15:restartNumberingAfterBreak="0">
+    <w:nsid w:val="65B2394F"/>
+    <w:multiLevelType w:val="hybridMultilevel"/>
+    <w:tmpl w:val="CAE8D670"/>
+    <w:lvl w:ilvl="0" w:tplc="04090001">
+      <w:start w:val="1"/>
+      <w:numFmt w:val="bullet"/>
+      <w:lvlText w:val=""/>
+      <w:lvlJc w:val="left"/>
+      <w:pPr>
+        <w:ind w:left="360" w:hanging="360"/>
+      </w:pPr>
+      <w:rPr>
+        <w:rFonts w:ascii="Symbol" w:hAnsi="Symbol" w:hint="default"/>
+      </w:rPr>
+    </w:lvl>
+    <w:lvl w:ilvl="1" w:tplc="04090003" w:tentative="1">
+      <w:start w:val="1"/>
+      <w:numFmt w:val="bullet"/>
+      <w:lvlText w:val="o"/>
+      <w:lvlJc w:val="left"/>
+      <w:pPr>
+        <w:ind w:left="1080" w:hanging="360"/>
+      </w:pPr>
+      <w:rPr>
+        <w:rFonts w:ascii="Courier New" w:hAnsi="Courier New" w:cs="Courier New" w:hint="default"/>
+      </w:rPr>
+    </w:lvl>
+    <w:lvl w:ilvl="2" w:tplc="04090005" w:tentative="1">
+      <w:start w:val="1"/>
+      <w:numFmt w:val="bullet"/>
+      <w:lvlText w:val=""/>
+      <w:lvlJc w:val="left"/>
+      <w:pPr>
+        <w:ind w:left="1800" w:hanging="360"/>
+      </w:pPr>
+      <w:rPr>
+        <w:rFonts w:ascii="Wingdings" w:hAnsi="Wingdings" w:hint="default"/>
+      </w:rPr>
+    </w:lvl>
+    <w:lvl w:ilvl="3" w:tplc="04090001" w:tentative="1">
+      <w:start w:val="1"/>
+      <w:numFmt w:val="bullet"/>
+      <w:lvlText w:val=""/>
+      <w:lvlJc w:val="left"/>
+      <w:pPr>
+        <w:ind w:left="2520" w:hanging="360"/>
+      </w:pPr>
+      <w:rPr>
+        <w:rFonts w:ascii="Symbol" w:hAnsi="Symbol" w:hint="default"/>
+      </w:rPr>
+    </w:lvl>
+    <w:lvl w:ilvl="4" w:tplc="04090003" w:tentative="1">
+      <w:start w:val="1"/>
+      <w:numFmt w:val="bullet"/>
+      <w:lvlText w:val="o"/>
+      <w:lvlJc w:val="left"/>
+      <w:pPr>
+        <w:ind w:left="3240" w:hanging="360"/>
+      </w:pPr>
+      <w:rPr>
+        <w:rFonts w:ascii="Courier New" w:hAnsi="Courier New" w:cs="Courier New" w:hint="default"/>
+      </w:rPr>
+    </w:lvl>
+    <w:lvl w:ilvl="5" w:tplc="04090005" w:tentative="1">
+      <w:start w:val="1"/>
+      <w:numFmt w:val="bullet"/>
+      <w:lvlText w:val=""/>
+      <w:lvlJc w:val="left"/>
+      <w:pPr>
+        <w:ind w:left="3960" w:hanging="360"/>
+      </w:pPr>
+      <w:rPr>
+        <w:rFonts w:ascii="Wingdings" w:hAnsi="Wingdings" w:hint="default"/>
+      </w:rPr>
+    </w:lvl>
+    <w:lvl w:ilvl="6" w:tplc="04090001" w:tentative="1">
+      <w:start w:val="1"/>
+      <w:numFmt w:val="bullet"/>
+      <w:lvlText w:val=""/>
+      <w:lvlJc w:val="left"/>
+      <w:pPr>
+        <w:ind w:left="4680" w:hanging="360"/>
+      </w:pPr>
+      <w:rPr>
+        <w:rFonts w:ascii="Symbol" w:hAnsi="Symbol" w:hint="default"/>
+      </w:rPr>
+    </w:lvl>
+    <w:lvl w:ilvl="7" w:tplc="04090003" w:tentative="1">
+      <w:start w:val="1"/>
+      <w:numFmt w:val="bullet"/>
+      <w:lvlText w:val="o"/>
+      <w:lvlJc w:val="left"/>
+      <w:pPr>
+        <w:ind w:left="5400" w:hanging="360"/>
+      </w:pPr>
+      <w:rPr>
+        <w:rFonts w:ascii="Courier New" w:hAnsi="Courier New" w:cs="Courier New" w:hint="default"/>
+      </w:rPr>
+    </w:lvl>
+    <w:lvl w:ilvl="8" w:tplc="04090005" w:tentative="1">
+      <w:start w:val="1"/>
+      <w:numFmt w:val="bullet"/>
+      <w:lvlText w:val=""/>
+      <w:lvlJc w:val="left"/>
+      <w:pPr>
+        <w:ind w:left="6120" w:hanging="360"/>
+      </w:pPr>
+      <w:rPr>
+        <w:rFonts w:ascii="Wingdings" w:hAnsi="Wingdings" w:hint="default"/>
+      </w:rPr>
+    </w:lvl>
+  </w:abstractNum>
+  <w:abstractNum w:abstractNumId="15" w15:restartNumberingAfterBreak="0">
     <w:nsid w:val="69507E1D"/>
     <w:multiLevelType w:val="multilevel"/>
     <w:tmpl w:val="C960E6F6"/>
@@ -2780,7 +2724,7 @@
       </w:pPr>
     </w:lvl>
   </w:abstractNum>
-  <w:abstractNum w:abstractNumId="15" w15:restartNumberingAfterBreak="0">
+  <w:abstractNum w:abstractNumId="16" w15:restartNumberingAfterBreak="0">
     <w:nsid w:val="6AC0224E"/>
     <w:multiLevelType w:val="multilevel"/>
     <w:tmpl w:val="A64C2E86"/>
@@ -2929,7 +2873,7 @@
       </w:rPr>
     </w:lvl>
   </w:abstractNum>
-  <w:abstractNum w:abstractNumId="16" w15:restartNumberingAfterBreak="0">
+  <w:abstractNum w:abstractNumId="17" w15:restartNumberingAfterBreak="0">
     <w:nsid w:val="72BA11BE"/>
     <w:multiLevelType w:val="hybridMultilevel"/>
     <w:tmpl w:val="10607478"/>
@@ -3042,7 +2986,7 @@
       </w:rPr>
     </w:lvl>
   </w:abstractNum>
-  <w:abstractNum w:abstractNumId="17" w15:restartNumberingAfterBreak="0">
+  <w:abstractNum w:abstractNumId="18" w15:restartNumberingAfterBreak="0">
     <w:nsid w:val="73C21B0F"/>
     <w:multiLevelType w:val="hybridMultilevel"/>
     <w:tmpl w:val="9828B6A6"/>
@@ -3155,7 +3099,148 @@
       </w:rPr>
     </w:lvl>
   </w:abstractNum>
-  <w:abstractNum w:abstractNumId="18" w15:restartNumberingAfterBreak="0">
+  <w:abstractNum w:abstractNumId="19" w15:restartNumberingAfterBreak="0">
+    <w:nsid w:val="7D056D04"/>
+    <w:multiLevelType w:val="multilevel"/>
+    <w:tmpl w:val="F356B602"/>
+    <w:lvl w:ilvl="0">
+      <w:start w:val="1"/>
+      <w:numFmt w:val="bullet"/>
+      <w:lvlText w:val=""/>
+      <w:lvlJc w:val="left"/>
+      <w:pPr>
+        <w:tabs>
+          <w:tab w:val="num" w:pos="720"/>
+        </w:tabs>
+        <w:ind w:left="720" w:hanging="360"/>
+      </w:pPr>
+      <w:rPr>
+        <w:rFonts w:ascii="Symbol" w:hAnsi="Symbol" w:hint="default"/>
+        <w:sz w:val="20"/>
+      </w:rPr>
+    </w:lvl>
+    <w:lvl w:ilvl="1" w:tentative="1">
+      <w:numFmt w:val="bullet"/>
+      <w:lvlText w:val=""/>
+      <w:lvlJc w:val="left"/>
+      <w:pPr>
+        <w:tabs>
+          <w:tab w:val="num" w:pos="1440"/>
+        </w:tabs>
+        <w:ind w:left="1440" w:hanging="360"/>
+      </w:pPr>
+      <w:rPr>
+        <w:rFonts w:ascii="Symbol" w:hAnsi="Symbol" w:hint="default"/>
+        <w:sz w:val="20"/>
+      </w:rPr>
+    </w:lvl>
+    <w:lvl w:ilvl="2" w:tentative="1">
+      <w:numFmt w:val="bullet"/>
+      <w:lvlText w:val=""/>
+      <w:lvlJc w:val="left"/>
+      <w:pPr>
+        <w:tabs>
+          <w:tab w:val="num" w:pos="2160"/>
+        </w:tabs>
+        <w:ind w:left="2160" w:hanging="360"/>
+      </w:pPr>
+      <w:rPr>
+        <w:rFonts w:ascii="Symbol" w:hAnsi="Symbol" w:hint="default"/>
+        <w:sz w:val="20"/>
+      </w:rPr>
+    </w:lvl>
+    <w:lvl w:ilvl="3" w:tentative="1">
+      <w:numFmt w:val="bullet"/>
+      <w:lvlText w:val=""/>
+      <w:lvlJc w:val="left"/>
+      <w:pPr>
+        <w:tabs>
+          <w:tab w:val="num" w:pos="2880"/>
+        </w:tabs>
+        <w:ind w:left="2880" w:hanging="360"/>
+      </w:pPr>
+      <w:rPr>
+        <w:rFonts w:ascii="Symbol" w:hAnsi="Symbol" w:hint="default"/>
+        <w:sz w:val="20"/>
+      </w:rPr>
+    </w:lvl>
+    <w:lvl w:ilvl="4" w:tentative="1">
+      <w:numFmt w:val="bullet"/>
+      <w:lvlText w:val=""/>
+      <w:lvlJc w:val="left"/>
+      <w:pPr>
+        <w:tabs>
+          <w:tab w:val="num" w:pos="3600"/>
+        </w:tabs>
+        <w:ind w:left="3600" w:hanging="360"/>
+      </w:pPr>
+      <w:rPr>
+        <w:rFonts w:ascii="Symbol" w:hAnsi="Symbol" w:hint="default"/>
+        <w:sz w:val="20"/>
+      </w:rPr>
+    </w:lvl>
+    <w:lvl w:ilvl="5" w:tentative="1">
+      <w:numFmt w:val="bullet"/>
+      <w:lvlText w:val=""/>
+      <w:lvlJc w:val="left"/>
+      <w:pPr>
+        <w:tabs>
+          <w:tab w:val="num" w:pos="4320"/>
+        </w:tabs>
+        <w:ind w:left="4320" w:hanging="360"/>
+      </w:pPr>
+      <w:rPr>
+        <w:rFonts w:ascii="Symbol" w:hAnsi="Symbol" w:hint="default"/>
+        <w:sz w:val="20"/>
+      </w:rPr>
+    </w:lvl>
+    <w:lvl w:ilvl="6" w:tentative="1">
+      <w:numFmt w:val="bullet"/>
+      <w:lvlText w:val=""/>
+      <w:lvlJc w:val="left"/>
+      <w:pPr>
+        <w:tabs>
+          <w:tab w:val="num" w:pos="5040"/>
+        </w:tabs>
+        <w:ind w:left="5040" w:hanging="360"/>
+      </w:pPr>
+      <w:rPr>
+        <w:rFonts w:ascii="Symbol" w:hAnsi="Symbol" w:hint="default"/>
+        <w:sz w:val="20"/>
+      </w:rPr>
+    </w:lvl>
+    <w:lvl w:ilvl="7" w:tentative="1">
+      <w:numFmt w:val="bullet"/>
+      <w:lvlText w:val=""/>
+      <w:lvlJc w:val="left"/>
+      <w:pPr>
+        <w:tabs>
+          <w:tab w:val="num" w:pos="5760"/>
+        </w:tabs>
+        <w:ind w:left="5760" w:hanging="360"/>
+      </w:pPr>
+      <w:rPr>
+        <w:rFonts w:ascii="Symbol" w:hAnsi="Symbol" w:hint="default"/>
+        <w:sz w:val="20"/>
+      </w:rPr>
+    </w:lvl>
+    <w:lvl w:ilvl="8" w:tentative="1">
+      <w:numFmt w:val="bullet"/>
+      <w:lvlText w:val=""/>
+      <w:lvlJc w:val="left"/>
+      <w:pPr>
+        <w:tabs>
+          <w:tab w:val="num" w:pos="6480"/>
+        </w:tabs>
+        <w:ind w:left="6480" w:hanging="360"/>
+      </w:pPr>
+      <w:rPr>
+        <w:rFonts w:ascii="Symbol" w:hAnsi="Symbol" w:hint="default"/>
+        <w:sz w:val="20"/>
+      </w:rPr>
+    </w:lvl>
+  </w:abstractNum>
+  <w:abstractNum w:abstractNumId="20" w15:restartNumberingAfterBreak="0">
     <w:nsid w:val="7E780530"/>
     <w:multiLevelType w:val="hybridMultilevel"/>
     <w:tmpl w:val="404E4758"/>
@@ -3299,31 +3384,37 @@
     <w:abstractNumId w:val="4"/>
   </w:num>
   <w:num w:numId="11" w16cid:durableId="1229534588">
-    <w:abstractNumId w:val="17"/>
+    <w:abstractNumId w:val="18"/>
   </w:num>
   <w:num w:numId="12" w16cid:durableId="224755279">
-    <w:abstractNumId w:val="15"/>
+    <w:abstractNumId w:val="16"/>
   </w:num>
   <w:num w:numId="13" w16cid:durableId="2044209869">
-    <w:abstractNumId w:val="18"/>
+    <w:abstractNumId w:val="20"/>
   </w:num>
   <w:num w:numId="14" w16cid:durableId="1173951423">
     <w:abstractNumId w:val="12"/>
   </w:num>
   <w:num w:numId="15" w16cid:durableId="387807644">
-    <w:abstractNumId w:val="16"/>
+    <w:abstractNumId w:val="17"/>
   </w:num>
   <w:num w:numId="16" w16cid:durableId="1815248079">
     <w:abstractNumId w:val="7"/>
   </w:num>
   <w:num w:numId="17" w16cid:durableId="933172131">
-    <w:abstractNumId w:val="14"/>
+    <w:abstractNumId w:val="15"/>
   </w:num>
   <w:num w:numId="18" w16cid:durableId="1169752195">
     <w:abstractNumId w:val="8"/>
   </w:num>
   <w:num w:numId="19" w16cid:durableId="793329077">
     <w:abstractNumId w:val="6"/>
+  </w:num>
+  <w:num w:numId="20" w16cid:durableId="559562100">
+    <w:abstractNumId w:val="19"/>
+  </w:num>
+  <w:num w:numId="21" w16cid:durableId="253129000">
+    <w:abstractNumId w:val="14"/>
   </w:num>
 </w:numbering>
 </file>

</xml_diff>